<commit_message>
updated descr to produce output
</commit_message>
<xml_diff>
--- a/ClusterProcessor.docx
+++ b/ClusterProcessor.docx
@@ -5644,8 +5644,6 @@
         </w:rPr>
         <w:t>analyze</w:t>
       </w:r>
-      <w:bookmarkStart w:id="0" w:name="_GoBack"/>
-      <w:bookmarkEnd w:id="0"/>
       <w:proofErr w:type="spellEnd"/>
       <w:r>
         <w:rPr>
@@ -11574,7 +11572,7 @@
           <w:lang w:eastAsia="ko-KR"/>
         </w:rPr>
       </w:pPr>
-      <w:bookmarkStart w:id="1" w:name="_Toc70332795"/>
+      <w:bookmarkStart w:id="0" w:name="_Toc70332795"/>
       <w:proofErr w:type="spellStart"/>
       <w:r>
         <w:rPr>
@@ -11639,7 +11637,7 @@
         </w:rPr>
         <w:t>project</w:t>
       </w:r>
-      <w:bookmarkEnd w:id="1"/>
+      <w:bookmarkEnd w:id="0"/>
       <w:proofErr w:type="spellEnd"/>
     </w:p>
     <w:p>
@@ -11656,7 +11654,7 @@
           <w:lang w:eastAsia="ko-KR"/>
         </w:rPr>
       </w:pPr>
-      <w:bookmarkStart w:id="2" w:name="_Toc70332796"/>
+      <w:bookmarkStart w:id="1" w:name="_Toc70332796"/>
       <w:proofErr w:type="spellStart"/>
       <w:r>
         <w:rPr>
@@ -11712,7 +11710,7 @@
         </w:rPr>
         <w:t>detector</w:t>
       </w:r>
-      <w:bookmarkEnd w:id="2"/>
+      <w:bookmarkEnd w:id="1"/>
       <w:proofErr w:type="spellEnd"/>
     </w:p>
     <w:p>
@@ -11723,756 +11721,84 @@
         <w:jc w:val="both"/>
         <w:rPr>
           <w:szCs w:val="22"/>
-        </w:rPr>
-      </w:pPr>
-      <w:proofErr w:type="spellStart"/>
-      <w:r>
-        <w:rPr>
-          <w:szCs w:val="22"/>
-        </w:rPr>
-        <w:t>It</w:t>
-      </w:r>
-      <w:proofErr w:type="spellEnd"/>
-      <w:r>
-        <w:rPr>
-          <w:szCs w:val="22"/>
-        </w:rPr>
-        <w:t xml:space="preserve"> </w:t>
-      </w:r>
-      <w:proofErr w:type="spellStart"/>
-      <w:r>
-        <w:rPr>
-          <w:szCs w:val="22"/>
-        </w:rPr>
-        <w:t>was</w:t>
-      </w:r>
-      <w:proofErr w:type="spellEnd"/>
-      <w:r>
-        <w:rPr>
-          <w:szCs w:val="22"/>
-        </w:rPr>
-        <w:t xml:space="preserve"> 1990’s </w:t>
-      </w:r>
-      <w:proofErr w:type="spellStart"/>
-      <w:r>
-        <w:rPr>
-          <w:szCs w:val="22"/>
-        </w:rPr>
-        <w:t>when</w:t>
-      </w:r>
-      <w:proofErr w:type="spellEnd"/>
-      <w:r>
-        <w:rPr>
-          <w:szCs w:val="22"/>
-        </w:rPr>
-        <w:t xml:space="preserve"> </w:t>
-      </w:r>
-      <w:proofErr w:type="spellStart"/>
-      <w:r>
-        <w:rPr>
-          <w:szCs w:val="22"/>
-        </w:rPr>
-        <w:t>som</w:t>
-      </w:r>
-      <w:r>
-        <w:rPr>
-          <w:szCs w:val="22"/>
+          <w:lang w:val="en-US"/>
+        </w:rPr>
+      </w:pPr>
+      <w:r>
+        <w:rPr>
+          <w:szCs w:val="22"/>
+          <w:lang w:val="en-US"/>
+        </w:rPr>
+        <w:t>It was 1990’s when som</w:t>
+      </w:r>
+      <w:r>
+        <w:rPr>
+          <w:szCs w:val="22"/>
+          <w:lang w:val="en-US"/>
         </w:rPr>
         <w:t>e</w:t>
       </w:r>
-      <w:proofErr w:type="spellEnd"/>
-      <w:r>
-        <w:rPr>
-          <w:szCs w:val="22"/>
-        </w:rPr>
-        <w:t xml:space="preserve"> </w:t>
-      </w:r>
-      <w:proofErr w:type="spellStart"/>
-      <w:r>
-        <w:rPr>
-          <w:szCs w:val="22"/>
-        </w:rPr>
-        <w:t>of</w:t>
-      </w:r>
-      <w:proofErr w:type="spellEnd"/>
-      <w:r>
-        <w:rPr>
-          <w:szCs w:val="22"/>
-        </w:rPr>
-        <w:t xml:space="preserve"> </w:t>
-      </w:r>
-      <w:proofErr w:type="spellStart"/>
-      <w:r>
-        <w:rPr>
-          <w:szCs w:val="22"/>
-        </w:rPr>
-        <w:t>the</w:t>
-      </w:r>
-      <w:proofErr w:type="spellEnd"/>
-      <w:r>
-        <w:rPr>
-          <w:szCs w:val="22"/>
-        </w:rPr>
-        <w:t xml:space="preserve"> </w:t>
-      </w:r>
-      <w:proofErr w:type="spellStart"/>
-      <w:r>
-        <w:rPr>
-          <w:szCs w:val="22"/>
-        </w:rPr>
-        <w:t>researchers</w:t>
-      </w:r>
-      <w:proofErr w:type="spellEnd"/>
-      <w:r>
-        <w:rPr>
-          <w:szCs w:val="22"/>
-        </w:rPr>
-        <w:t xml:space="preserve"> </w:t>
-      </w:r>
-      <w:proofErr w:type="spellStart"/>
-      <w:r>
-        <w:rPr>
-          <w:szCs w:val="22"/>
-        </w:rPr>
-        <w:t>from</w:t>
-      </w:r>
-      <w:proofErr w:type="spellEnd"/>
-      <w:r>
-        <w:rPr>
-          <w:szCs w:val="22"/>
-        </w:rPr>
-        <w:t xml:space="preserve"> CERN </w:t>
-      </w:r>
-      <w:proofErr w:type="spellStart"/>
-      <w:r>
-        <w:rPr>
-          <w:szCs w:val="22"/>
-        </w:rPr>
-        <w:t>came</w:t>
-      </w:r>
-      <w:proofErr w:type="spellEnd"/>
-      <w:r>
-        <w:rPr>
-          <w:szCs w:val="22"/>
-        </w:rPr>
-        <w:t xml:space="preserve"> </w:t>
-      </w:r>
-      <w:proofErr w:type="spellStart"/>
-      <w:r>
-        <w:rPr>
-          <w:szCs w:val="22"/>
-        </w:rPr>
-        <w:t>with</w:t>
-      </w:r>
-      <w:proofErr w:type="spellEnd"/>
-      <w:r>
-        <w:rPr>
-          <w:szCs w:val="22"/>
-        </w:rPr>
-        <w:t xml:space="preserve"> </w:t>
-      </w:r>
-      <w:proofErr w:type="spellStart"/>
-      <w:r>
-        <w:rPr>
-          <w:szCs w:val="22"/>
-        </w:rPr>
-        <w:t>an</w:t>
-      </w:r>
-      <w:proofErr w:type="spellEnd"/>
-      <w:r>
-        <w:rPr>
-          <w:szCs w:val="22"/>
-        </w:rPr>
-        <w:t xml:space="preserve"> idea to transfer </w:t>
-      </w:r>
-      <w:proofErr w:type="spellStart"/>
-      <w:r>
-        <w:rPr>
-          <w:szCs w:val="22"/>
-        </w:rPr>
-        <w:t>the</w:t>
-      </w:r>
-      <w:proofErr w:type="spellEnd"/>
-      <w:r>
-        <w:rPr>
-          <w:szCs w:val="22"/>
-        </w:rPr>
-        <w:t xml:space="preserve"> </w:t>
-      </w:r>
-      <w:proofErr w:type="spellStart"/>
-      <w:r>
-        <w:rPr>
-          <w:szCs w:val="22"/>
-        </w:rPr>
-        <w:t>devices</w:t>
-      </w:r>
-      <w:proofErr w:type="spellEnd"/>
-      <w:r>
-        <w:rPr>
-          <w:szCs w:val="22"/>
-        </w:rPr>
-        <w:t xml:space="preserve">, </w:t>
-      </w:r>
-      <w:proofErr w:type="spellStart"/>
-      <w:r>
-        <w:rPr>
-          <w:szCs w:val="22"/>
-        </w:rPr>
-        <w:t>primarily</w:t>
-      </w:r>
-      <w:proofErr w:type="spellEnd"/>
-      <w:r>
-        <w:rPr>
-          <w:szCs w:val="22"/>
-        </w:rPr>
-        <w:t xml:space="preserve"> </w:t>
-      </w:r>
-      <w:proofErr w:type="spellStart"/>
-      <w:r>
-        <w:rPr>
-          <w:szCs w:val="22"/>
-        </w:rPr>
-        <w:t>developed</w:t>
-      </w:r>
-      <w:proofErr w:type="spellEnd"/>
-      <w:r>
-        <w:rPr>
-          <w:szCs w:val="22"/>
-        </w:rPr>
-        <w:t xml:space="preserve"> </w:t>
-      </w:r>
-      <w:proofErr w:type="spellStart"/>
-      <w:r>
-        <w:rPr>
-          <w:szCs w:val="22"/>
-        </w:rPr>
-        <w:t>for</w:t>
-      </w:r>
-      <w:proofErr w:type="spellEnd"/>
-      <w:r>
-        <w:rPr>
-          <w:szCs w:val="22"/>
-        </w:rPr>
-        <w:t xml:space="preserve"> </w:t>
-      </w:r>
-      <w:proofErr w:type="spellStart"/>
-      <w:r>
-        <w:rPr>
-          <w:szCs w:val="22"/>
-        </w:rPr>
-        <w:t>experiments</w:t>
-      </w:r>
-      <w:proofErr w:type="spellEnd"/>
-      <w:r>
-        <w:rPr>
-          <w:szCs w:val="22"/>
-        </w:rPr>
-        <w:t xml:space="preserve"> in LHC </w:t>
-      </w:r>
-      <w:proofErr w:type="spellStart"/>
-      <w:r>
-        <w:rPr>
-          <w:szCs w:val="22"/>
-        </w:rPr>
-        <w:t>beyond</w:t>
-      </w:r>
-      <w:proofErr w:type="spellEnd"/>
-      <w:r>
-        <w:rPr>
-          <w:szCs w:val="22"/>
-        </w:rPr>
-        <w:t xml:space="preserve"> </w:t>
-      </w:r>
-      <w:proofErr w:type="spellStart"/>
-      <w:r>
-        <w:rPr>
-          <w:szCs w:val="22"/>
-        </w:rPr>
-        <w:t>the</w:t>
-      </w:r>
-      <w:proofErr w:type="spellEnd"/>
-      <w:r>
-        <w:rPr>
-          <w:szCs w:val="22"/>
-        </w:rPr>
-        <w:t xml:space="preserve"> </w:t>
-      </w:r>
-      <w:proofErr w:type="spellStart"/>
-      <w:r>
-        <w:rPr>
-          <w:szCs w:val="22"/>
-        </w:rPr>
-        <w:t>reach</w:t>
-      </w:r>
-      <w:proofErr w:type="spellEnd"/>
-      <w:r>
-        <w:rPr>
-          <w:szCs w:val="22"/>
-        </w:rPr>
-        <w:t xml:space="preserve"> </w:t>
-      </w:r>
-      <w:proofErr w:type="spellStart"/>
-      <w:r>
-        <w:rPr>
-          <w:szCs w:val="22"/>
-        </w:rPr>
-        <w:t>of</w:t>
-      </w:r>
-      <w:proofErr w:type="spellEnd"/>
-      <w:r>
-        <w:rPr>
-          <w:szCs w:val="22"/>
-        </w:rPr>
-        <w:t xml:space="preserve"> </w:t>
-      </w:r>
-      <w:proofErr w:type="spellStart"/>
-      <w:r>
-        <w:rPr>
-          <w:szCs w:val="22"/>
-        </w:rPr>
-        <w:t>parti</w:t>
-      </w:r>
-      <w:r>
-        <w:rPr>
-          <w:szCs w:val="22"/>
-        </w:rPr>
-        <w:t>cle</w:t>
-      </w:r>
-      <w:proofErr w:type="spellEnd"/>
-      <w:r>
-        <w:rPr>
-          <w:szCs w:val="22"/>
-        </w:rPr>
-        <w:t xml:space="preserve"> </w:t>
-      </w:r>
-      <w:proofErr w:type="spellStart"/>
-      <w:r>
-        <w:rPr>
-          <w:szCs w:val="22"/>
-        </w:rPr>
-        <w:t>physics</w:t>
-      </w:r>
-      <w:proofErr w:type="spellEnd"/>
-      <w:r>
-        <w:rPr>
-          <w:szCs w:val="22"/>
-        </w:rPr>
-        <w:t>.</w:t>
-      </w:r>
-      <w:r>
-        <w:rPr>
-          <w:szCs w:val="22"/>
-        </w:rPr>
-        <w:t xml:space="preserve"> </w:t>
-      </w:r>
-      <w:proofErr w:type="spellStart"/>
-      <w:r>
-        <w:rPr>
-          <w:szCs w:val="22"/>
+      <w:r>
+        <w:rPr>
+          <w:szCs w:val="22"/>
+          <w:lang w:val="en-US"/>
+        </w:rPr>
+        <w:t xml:space="preserve"> of the researchers from CERN came with an idea to transfer the devices, primarily developed for experiments in LHC beyond the reach of parti</w:t>
+      </w:r>
+      <w:r>
+        <w:rPr>
+          <w:szCs w:val="22"/>
+          <w:lang w:val="en-US"/>
+        </w:rPr>
+        <w:t>cle physics.</w:t>
+      </w:r>
+      <w:r>
+        <w:rPr>
+          <w:szCs w:val="22"/>
+          <w:lang w:val="en-US"/>
+        </w:rPr>
+        <w:t xml:space="preserve"> </w:t>
+      </w:r>
+      <w:r>
+        <w:rPr>
+          <w:szCs w:val="22"/>
+          <w:lang w:val="en-US"/>
         </w:rPr>
         <w:t>T</w:t>
       </w:r>
       <w:r>
         <w:rPr>
           <w:szCs w:val="22"/>
-        </w:rPr>
-        <w:t>he</w:t>
-      </w:r>
-      <w:proofErr w:type="spellEnd"/>
-      <w:r>
-        <w:rPr>
-          <w:szCs w:val="22"/>
-        </w:rPr>
-        <w:t xml:space="preserve"> </w:t>
-      </w:r>
-      <w:proofErr w:type="spellStart"/>
-      <w:r>
-        <w:rPr>
-          <w:szCs w:val="22"/>
-        </w:rPr>
-        <w:t>first</w:t>
-      </w:r>
-      <w:proofErr w:type="spellEnd"/>
-      <w:r>
-        <w:rPr>
-          <w:szCs w:val="22"/>
-        </w:rPr>
-        <w:t xml:space="preserve"> </w:t>
-      </w:r>
-      <w:proofErr w:type="spellStart"/>
-      <w:r>
-        <w:rPr>
-          <w:szCs w:val="22"/>
-        </w:rPr>
-        <w:t>collaboration</w:t>
-      </w:r>
-      <w:proofErr w:type="spellEnd"/>
-      <w:r>
-        <w:rPr>
-          <w:szCs w:val="22"/>
-        </w:rPr>
-        <w:t xml:space="preserve"> </w:t>
-      </w:r>
-      <w:proofErr w:type="spellStart"/>
-      <w:r>
-        <w:rPr>
-          <w:szCs w:val="22"/>
-        </w:rPr>
-        <w:t>with</w:t>
-      </w:r>
-      <w:proofErr w:type="spellEnd"/>
-      <w:r>
-        <w:rPr>
-          <w:szCs w:val="22"/>
-        </w:rPr>
-        <w:t xml:space="preserve"> such </w:t>
-      </w:r>
-      <w:proofErr w:type="spellStart"/>
-      <w:r>
-        <w:rPr>
-          <w:szCs w:val="22"/>
-        </w:rPr>
-        <w:t>goal</w:t>
-      </w:r>
-      <w:proofErr w:type="spellEnd"/>
-      <w:r>
-        <w:rPr>
-          <w:szCs w:val="22"/>
-        </w:rPr>
-        <w:t xml:space="preserve"> </w:t>
-      </w:r>
-      <w:proofErr w:type="spellStart"/>
-      <w:r>
-        <w:rPr>
-          <w:szCs w:val="22"/>
-        </w:rPr>
-        <w:t>started</w:t>
-      </w:r>
-      <w:proofErr w:type="spellEnd"/>
-      <w:r>
-        <w:rPr>
-          <w:szCs w:val="22"/>
-        </w:rPr>
-        <w:t xml:space="preserve"> </w:t>
-      </w:r>
-      <w:proofErr w:type="spellStart"/>
-      <w:r>
-        <w:rPr>
-          <w:szCs w:val="22"/>
-        </w:rPr>
-        <w:t>under</w:t>
-      </w:r>
-      <w:proofErr w:type="spellEnd"/>
-      <w:r>
-        <w:rPr>
-          <w:szCs w:val="22"/>
-        </w:rPr>
-        <w:t xml:space="preserve"> </w:t>
-      </w:r>
-      <w:proofErr w:type="spellStart"/>
-      <w:r>
-        <w:rPr>
-          <w:szCs w:val="22"/>
-        </w:rPr>
-        <w:t>the</w:t>
-      </w:r>
-      <w:proofErr w:type="spellEnd"/>
-      <w:r>
-        <w:rPr>
-          <w:szCs w:val="22"/>
-        </w:rPr>
-        <w:t xml:space="preserve"> </w:t>
-      </w:r>
-      <w:proofErr w:type="spellStart"/>
-      <w:r>
-        <w:rPr>
-          <w:szCs w:val="22"/>
-        </w:rPr>
-        <w:t>name</w:t>
-      </w:r>
-      <w:proofErr w:type="spellEnd"/>
-      <w:r>
-        <w:rPr>
-          <w:szCs w:val="22"/>
-        </w:rPr>
-        <w:t xml:space="preserve"> Medipix1. </w:t>
-      </w:r>
-      <w:proofErr w:type="spellStart"/>
-      <w:r>
-        <w:rPr>
-          <w:szCs w:val="22"/>
-        </w:rPr>
-        <w:t>It</w:t>
-      </w:r>
-      <w:proofErr w:type="spellEnd"/>
-      <w:r>
-        <w:rPr>
-          <w:szCs w:val="22"/>
-        </w:rPr>
-        <w:t xml:space="preserve"> </w:t>
-      </w:r>
-      <w:proofErr w:type="spellStart"/>
-      <w:r>
-        <w:rPr>
-          <w:szCs w:val="22"/>
-        </w:rPr>
-        <w:t>was</w:t>
-      </w:r>
-      <w:proofErr w:type="spellEnd"/>
-      <w:r>
-        <w:rPr>
-          <w:szCs w:val="22"/>
-        </w:rPr>
-        <w:t xml:space="preserve"> </w:t>
-      </w:r>
-      <w:proofErr w:type="spellStart"/>
-      <w:r>
-        <w:rPr>
-          <w:szCs w:val="22"/>
-        </w:rPr>
-        <w:t>the</w:t>
-      </w:r>
-      <w:proofErr w:type="spellEnd"/>
-      <w:r>
-        <w:rPr>
-          <w:szCs w:val="22"/>
-        </w:rPr>
-        <w:t xml:space="preserve"> </w:t>
-      </w:r>
-      <w:proofErr w:type="spellStart"/>
-      <w:r>
-        <w:rPr>
-          <w:szCs w:val="22"/>
-        </w:rPr>
-        <w:t>collaboration</w:t>
-      </w:r>
-      <w:proofErr w:type="spellEnd"/>
-      <w:r>
-        <w:rPr>
-          <w:szCs w:val="22"/>
-        </w:rPr>
-        <w:t xml:space="preserve"> </w:t>
-      </w:r>
-      <w:proofErr w:type="spellStart"/>
-      <w:r>
-        <w:rPr>
-          <w:szCs w:val="22"/>
-        </w:rPr>
-        <w:t>of</w:t>
-      </w:r>
-      <w:proofErr w:type="spellEnd"/>
-      <w:r>
-        <w:rPr>
-          <w:szCs w:val="22"/>
-        </w:rPr>
-        <w:t xml:space="preserve"> </w:t>
-      </w:r>
-      <w:proofErr w:type="spellStart"/>
-      <w:r>
-        <w:rPr>
-          <w:szCs w:val="22"/>
-        </w:rPr>
-        <w:t>the</w:t>
-      </w:r>
-      <w:proofErr w:type="spellEnd"/>
-      <w:r>
-        <w:rPr>
-          <w:szCs w:val="22"/>
-        </w:rPr>
-        <w:t xml:space="preserve"> University </w:t>
-      </w:r>
-      <w:proofErr w:type="spellStart"/>
-      <w:r>
-        <w:rPr>
-          <w:szCs w:val="22"/>
-        </w:rPr>
-        <w:t>of</w:t>
-      </w:r>
-      <w:proofErr w:type="spellEnd"/>
-      <w:r>
-        <w:rPr>
-          <w:szCs w:val="22"/>
-        </w:rPr>
-        <w:t xml:space="preserve"> </w:t>
-      </w:r>
-      <w:proofErr w:type="spellStart"/>
-      <w:r>
-        <w:rPr>
-          <w:szCs w:val="22"/>
-        </w:rPr>
-        <w:t>Freiburg</w:t>
-      </w:r>
-      <w:proofErr w:type="spellEnd"/>
-      <w:r>
-        <w:rPr>
-          <w:szCs w:val="22"/>
-        </w:rPr>
-        <w:t xml:space="preserve">, University </w:t>
-      </w:r>
-      <w:proofErr w:type="spellStart"/>
-      <w:r>
-        <w:rPr>
-          <w:szCs w:val="22"/>
-        </w:rPr>
-        <w:t>of</w:t>
-      </w:r>
-      <w:proofErr w:type="spellEnd"/>
-      <w:r>
-        <w:rPr>
-          <w:szCs w:val="22"/>
-        </w:rPr>
-        <w:t xml:space="preserve"> Glasgow and </w:t>
-      </w:r>
-      <w:proofErr w:type="spellStart"/>
-      <w:r>
-        <w:rPr>
-          <w:szCs w:val="22"/>
-        </w:rPr>
-        <w:t>the</w:t>
-      </w:r>
-      <w:proofErr w:type="spellEnd"/>
-      <w:r>
-        <w:rPr>
-          <w:szCs w:val="22"/>
-        </w:rPr>
-        <w:t xml:space="preserve"> </w:t>
-      </w:r>
-      <w:proofErr w:type="spellStart"/>
-      <w:r>
-        <w:rPr>
-          <w:szCs w:val="22"/>
-        </w:rPr>
-        <w:t>Universities</w:t>
-      </w:r>
-      <w:proofErr w:type="spellEnd"/>
-      <w:r>
-        <w:rPr>
-          <w:szCs w:val="22"/>
-        </w:rPr>
-        <w:t xml:space="preserve"> </w:t>
-      </w:r>
-      <w:proofErr w:type="spellStart"/>
-      <w:r>
-        <w:rPr>
-          <w:szCs w:val="22"/>
-        </w:rPr>
-        <w:t>of</w:t>
-      </w:r>
-      <w:proofErr w:type="spellEnd"/>
-      <w:r>
-        <w:rPr>
-          <w:szCs w:val="22"/>
-        </w:rPr>
-        <w:t xml:space="preserve"> </w:t>
-      </w:r>
-      <w:proofErr w:type="spellStart"/>
-      <w:r>
-        <w:rPr>
-          <w:szCs w:val="22"/>
-        </w:rPr>
-        <w:t>Napoli</w:t>
-      </w:r>
-      <w:proofErr w:type="spellEnd"/>
-      <w:r>
-        <w:rPr>
-          <w:szCs w:val="22"/>
-        </w:rPr>
-        <w:t xml:space="preserve"> and Pisa </w:t>
-      </w:r>
-      <w:proofErr w:type="spellStart"/>
-      <w:r>
-        <w:rPr>
-          <w:szCs w:val="22"/>
-        </w:rPr>
-        <w:t>together</w:t>
-      </w:r>
-      <w:proofErr w:type="spellEnd"/>
-      <w:r>
-        <w:rPr>
-          <w:szCs w:val="22"/>
-        </w:rPr>
-        <w:t xml:space="preserve"> </w:t>
-      </w:r>
-      <w:proofErr w:type="spellStart"/>
-      <w:r>
-        <w:rPr>
-          <w:szCs w:val="22"/>
-        </w:rPr>
-        <w:t>with</w:t>
-      </w:r>
-      <w:proofErr w:type="spellEnd"/>
-      <w:r>
-        <w:rPr>
-          <w:szCs w:val="22"/>
-        </w:rPr>
-        <w:t xml:space="preserve"> CERN.</w:t>
-      </w:r>
-      <w:r>
-        <w:rPr>
-          <w:szCs w:val="22"/>
-        </w:rPr>
-        <w:t xml:space="preserve"> So far </w:t>
-      </w:r>
-      <w:proofErr w:type="spellStart"/>
-      <w:r>
-        <w:rPr>
-          <w:szCs w:val="22"/>
-        </w:rPr>
-        <w:t>there</w:t>
-      </w:r>
-      <w:proofErr w:type="spellEnd"/>
-      <w:r>
-        <w:rPr>
-          <w:szCs w:val="22"/>
-        </w:rPr>
-        <w:t xml:space="preserve"> </w:t>
-      </w:r>
-      <w:proofErr w:type="spellStart"/>
-      <w:r>
-        <w:rPr>
-          <w:szCs w:val="22"/>
-        </w:rPr>
-        <w:t>have</w:t>
-      </w:r>
-      <w:proofErr w:type="spellEnd"/>
-      <w:r>
-        <w:rPr>
-          <w:szCs w:val="22"/>
-        </w:rPr>
-        <w:t xml:space="preserve"> </w:t>
-      </w:r>
-      <w:proofErr w:type="spellStart"/>
-      <w:r>
-        <w:rPr>
-          <w:szCs w:val="22"/>
-        </w:rPr>
-        <w:t>been</w:t>
-      </w:r>
-      <w:proofErr w:type="spellEnd"/>
-      <w:r>
-        <w:rPr>
-          <w:szCs w:val="22"/>
-        </w:rPr>
-        <w:t xml:space="preserve"> </w:t>
-      </w:r>
-      <w:proofErr w:type="spellStart"/>
-      <w:r>
-        <w:rPr>
-          <w:szCs w:val="22"/>
-        </w:rPr>
-        <w:t>four</w:t>
-      </w:r>
-      <w:proofErr w:type="spellEnd"/>
-      <w:r>
-        <w:rPr>
-          <w:szCs w:val="22"/>
-        </w:rPr>
-        <w:t xml:space="preserve"> </w:t>
-      </w:r>
-      <w:proofErr w:type="spellStart"/>
-      <w:r>
-        <w:rPr>
-          <w:szCs w:val="22"/>
+          <w:lang w:val="en-US"/>
+        </w:rPr>
+        <w:t>he first collaboration</w:t>
+      </w:r>
+      <w:r>
+        <w:rPr>
+          <w:szCs w:val="22"/>
+          <w:lang w:val="en-US"/>
+        </w:rPr>
+        <w:t xml:space="preserve"> with such goal started under the name Medipix1. </w:t>
+      </w:r>
+      <w:r>
+        <w:rPr>
+          <w:szCs w:val="22"/>
+          <w:lang w:val="en-US"/>
+        </w:rPr>
+        <w:t>It was the collaboration of the University of Freiburg, University of Glasgow and the Universities of Napoli and Pisa together with CERN.</w:t>
+      </w:r>
+      <w:r>
+        <w:rPr>
+          <w:szCs w:val="22"/>
+          <w:lang w:val="en-US"/>
+        </w:rPr>
+        <w:t xml:space="preserve"> So far there have been four </w:t>
+      </w:r>
+      <w:proofErr w:type="spellStart"/>
+      <w:r>
+        <w:rPr>
+          <w:szCs w:val="22"/>
+          <w:lang w:val="en-US"/>
         </w:rPr>
         <w:t>Medipix</w:t>
       </w:r>
@@ -12480,243 +11806,59 @@
       <w:r>
         <w:rPr>
           <w:szCs w:val="22"/>
-        </w:rPr>
-        <w:t xml:space="preserve"> </w:t>
-      </w:r>
-      <w:proofErr w:type="spellStart"/>
-      <w:r>
-        <w:rPr>
-          <w:szCs w:val="22"/>
-        </w:rPr>
-        <w:t>collaborations</w:t>
-      </w:r>
-      <w:proofErr w:type="spellEnd"/>
-      <w:r>
-        <w:rPr>
-          <w:szCs w:val="22"/>
+          <w:lang w:val="en-US"/>
+        </w:rPr>
+        <w:t xml:space="preserve"> collaborations</w:t>
+      </w:r>
+      <w:r>
+        <w:rPr>
+          <w:szCs w:val="22"/>
+          <w:lang w:val="en-US"/>
         </w:rPr>
         <w:t>,</w:t>
       </w:r>
       <w:r>
         <w:rPr>
           <w:szCs w:val="22"/>
-        </w:rPr>
-        <w:t xml:space="preserve"> </w:t>
-      </w:r>
-      <w:proofErr w:type="spellStart"/>
-      <w:r>
-        <w:rPr>
-          <w:szCs w:val="22"/>
-        </w:rPr>
-        <w:t>each</w:t>
-      </w:r>
-      <w:proofErr w:type="spellEnd"/>
-      <w:r>
-        <w:rPr>
-          <w:szCs w:val="22"/>
-        </w:rPr>
-        <w:t xml:space="preserve"> </w:t>
-      </w:r>
-      <w:proofErr w:type="spellStart"/>
-      <w:r>
-        <w:rPr>
-          <w:szCs w:val="22"/>
-        </w:rPr>
-        <w:t>with</w:t>
-      </w:r>
-      <w:proofErr w:type="spellEnd"/>
-      <w:r>
-        <w:rPr>
-          <w:szCs w:val="22"/>
-        </w:rPr>
-        <w:t xml:space="preserve"> </w:t>
-      </w:r>
-      <w:proofErr w:type="spellStart"/>
-      <w:r>
-        <w:rPr>
-          <w:szCs w:val="22"/>
-        </w:rPr>
-        <w:t>its</w:t>
-      </w:r>
-      <w:proofErr w:type="spellEnd"/>
-      <w:r>
-        <w:rPr>
-          <w:szCs w:val="22"/>
-        </w:rPr>
-        <w:t xml:space="preserve"> </w:t>
-      </w:r>
-      <w:proofErr w:type="spellStart"/>
-      <w:r>
-        <w:rPr>
-          <w:szCs w:val="22"/>
+          <w:lang w:val="en-US"/>
+        </w:rPr>
+        <w:t xml:space="preserve"> each </w:t>
+      </w:r>
+      <w:r>
+        <w:rPr>
+          <w:szCs w:val="22"/>
+          <w:lang w:val="en-US"/>
+        </w:rPr>
+        <w:t xml:space="preserve">with </w:t>
+      </w:r>
+      <w:proofErr w:type="gramStart"/>
+      <w:r>
+        <w:rPr>
+          <w:szCs w:val="22"/>
+          <w:lang w:val="en-US"/>
+        </w:rPr>
+        <w:t xml:space="preserve">its </w:t>
+      </w:r>
+      <w:r>
+        <w:rPr>
+          <w:szCs w:val="22"/>
+          <w:lang w:val="en-US"/>
         </w:rPr>
         <w:t>own</w:t>
       </w:r>
-      <w:proofErr w:type="spellEnd"/>
-      <w:r>
-        <w:rPr>
-          <w:szCs w:val="22"/>
-        </w:rPr>
-        <w:t xml:space="preserve"> </w:t>
-      </w:r>
-      <w:proofErr w:type="spellStart"/>
-      <w:r>
-        <w:rPr>
-          <w:szCs w:val="22"/>
-        </w:rPr>
-        <w:t>specific</w:t>
-      </w:r>
-      <w:proofErr w:type="spellEnd"/>
-      <w:r>
-        <w:rPr>
-          <w:szCs w:val="22"/>
-        </w:rPr>
-        <w:t xml:space="preserve"> </w:t>
-      </w:r>
-      <w:proofErr w:type="spellStart"/>
-      <w:r>
-        <w:rPr>
-          <w:szCs w:val="22"/>
-        </w:rPr>
-        <w:t>goals</w:t>
-      </w:r>
-      <w:proofErr w:type="spellEnd"/>
-      <w:r>
-        <w:rPr>
-          <w:szCs w:val="22"/>
-        </w:rPr>
-        <w:t xml:space="preserve">. </w:t>
-      </w:r>
-      <w:proofErr w:type="spellStart"/>
-      <w:r>
-        <w:rPr>
-          <w:szCs w:val="22"/>
-        </w:rPr>
-        <w:t>The</w:t>
-      </w:r>
-      <w:proofErr w:type="spellEnd"/>
-      <w:r>
-        <w:rPr>
-          <w:szCs w:val="22"/>
-        </w:rPr>
-        <w:t xml:space="preserve"> </w:t>
-      </w:r>
-      <w:proofErr w:type="spellStart"/>
-      <w:r>
-        <w:rPr>
-          <w:szCs w:val="22"/>
-        </w:rPr>
-        <w:t>chips</w:t>
-      </w:r>
-      <w:proofErr w:type="spellEnd"/>
-      <w:r>
-        <w:rPr>
-          <w:szCs w:val="22"/>
-        </w:rPr>
-        <w:t xml:space="preserve"> </w:t>
-      </w:r>
-      <w:proofErr w:type="spellStart"/>
-      <w:r>
-        <w:rPr>
-          <w:szCs w:val="22"/>
-        </w:rPr>
-        <w:t>developed</w:t>
-      </w:r>
-      <w:proofErr w:type="spellEnd"/>
-      <w:r>
-        <w:rPr>
-          <w:szCs w:val="22"/>
-        </w:rPr>
-        <w:t xml:space="preserve"> in these </w:t>
-      </w:r>
-      <w:proofErr w:type="spellStart"/>
-      <w:r>
-        <w:rPr>
-          <w:szCs w:val="22"/>
-        </w:rPr>
-        <w:t>collaborations</w:t>
-      </w:r>
-      <w:proofErr w:type="spellEnd"/>
-      <w:r>
-        <w:rPr>
-          <w:szCs w:val="22"/>
-        </w:rPr>
-        <w:t xml:space="preserve"> are </w:t>
-      </w:r>
-      <w:proofErr w:type="spellStart"/>
-      <w:r>
-        <w:rPr>
-          <w:szCs w:val="22"/>
-        </w:rPr>
-        <w:t>known</w:t>
-      </w:r>
-      <w:proofErr w:type="spellEnd"/>
-      <w:r>
-        <w:rPr>
-          <w:szCs w:val="22"/>
-        </w:rPr>
-        <w:t xml:space="preserve"> as </w:t>
-      </w:r>
-      <w:proofErr w:type="spellStart"/>
-      <w:r>
-        <w:rPr>
-          <w:szCs w:val="22"/>
-        </w:rPr>
-        <w:t>the</w:t>
-      </w:r>
-      <w:proofErr w:type="spellEnd"/>
-      <w:r>
-        <w:rPr>
-          <w:szCs w:val="22"/>
-        </w:rPr>
-        <w:t xml:space="preserve"> </w:t>
-      </w:r>
-      <w:proofErr w:type="spellStart"/>
-      <w:r>
-        <w:rPr>
-          <w:szCs w:val="22"/>
-        </w:rPr>
-        <w:t>members</w:t>
-      </w:r>
-      <w:proofErr w:type="spellEnd"/>
-      <w:r>
-        <w:rPr>
-          <w:szCs w:val="22"/>
-        </w:rPr>
-        <w:t xml:space="preserve"> </w:t>
-      </w:r>
-      <w:proofErr w:type="spellStart"/>
-      <w:r>
-        <w:rPr>
-          <w:szCs w:val="22"/>
-        </w:rPr>
-        <w:t>of</w:t>
-      </w:r>
-      <w:proofErr w:type="spellEnd"/>
-      <w:r>
-        <w:rPr>
-          <w:szCs w:val="22"/>
-        </w:rPr>
-        <w:t xml:space="preserve"> </w:t>
-      </w:r>
-      <w:proofErr w:type="spellStart"/>
-      <w:r>
-        <w:rPr>
-          <w:szCs w:val="22"/>
-        </w:rPr>
-        <w:t>the</w:t>
-      </w:r>
-      <w:proofErr w:type="spellEnd"/>
-      <w:r>
-        <w:rPr>
-          <w:szCs w:val="22"/>
-        </w:rPr>
-        <w:t xml:space="preserve"> </w:t>
-      </w:r>
-      <w:proofErr w:type="spellStart"/>
-      <w:r>
-        <w:rPr>
-          <w:szCs w:val="22"/>
+      <w:proofErr w:type="gramEnd"/>
+      <w:r>
+        <w:rPr>
+          <w:szCs w:val="22"/>
+          <w:lang w:val="en-US"/>
+        </w:rPr>
+        <w:t xml:space="preserve"> specific goals. The chips developed in these collaborations are known as the members of the </w:t>
+      </w:r>
+      <w:proofErr w:type="spellStart"/>
+      <w:r>
+        <w:rPr>
+          <w:szCs w:val="22"/>
+          <w:lang w:val="en-US"/>
         </w:rPr>
         <w:t>Medipix</w:t>
       </w:r>
@@ -12724,31 +11866,10 @@
       <w:r>
         <w:rPr>
           <w:szCs w:val="22"/>
-        </w:rPr>
-        <w:t xml:space="preserve"> </w:t>
-      </w:r>
-      <w:proofErr w:type="spellStart"/>
-      <w:r>
-        <w:rPr>
-          <w:szCs w:val="22"/>
-        </w:rPr>
-        <w:t>detector</w:t>
-      </w:r>
-      <w:proofErr w:type="spellEnd"/>
-      <w:r>
-        <w:rPr>
-          <w:szCs w:val="22"/>
-        </w:rPr>
-        <w:t xml:space="preserve"> </w:t>
-      </w:r>
-      <w:proofErr w:type="spellStart"/>
-      <w:r>
-        <w:rPr>
-          <w:szCs w:val="22"/>
-        </w:rPr>
-        <w:t>family.</w:t>
-      </w:r>
-      <w:proofErr w:type="spellEnd"/>
+          <w:lang w:val="en-US"/>
+        </w:rPr>
+        <w:t xml:space="preserve"> detector family.</w:t>
+      </w:r>
     </w:p>
     <w:p>
       <w:pPr>
@@ -12758,851 +11879,164 @@
         <w:jc w:val="both"/>
         <w:rPr>
           <w:szCs w:val="22"/>
-        </w:rPr>
-      </w:pPr>
-      <w:proofErr w:type="spellStart"/>
-      <w:r>
-        <w:rPr>
-          <w:szCs w:val="22"/>
-        </w:rPr>
-        <w:t>The</w:t>
-      </w:r>
-      <w:proofErr w:type="spellEnd"/>
-      <w:r>
-        <w:rPr>
-          <w:szCs w:val="22"/>
-        </w:rPr>
-        <w:t xml:space="preserve"> </w:t>
-      </w:r>
-      <w:proofErr w:type="spellStart"/>
-      <w:r>
-        <w:rPr>
-          <w:szCs w:val="22"/>
-        </w:rPr>
-        <w:t>first</w:t>
-      </w:r>
-      <w:proofErr w:type="spellEnd"/>
-      <w:r>
-        <w:rPr>
-          <w:szCs w:val="22"/>
-        </w:rPr>
-        <w:t xml:space="preserve"> </w:t>
-      </w:r>
-      <w:proofErr w:type="spellStart"/>
-      <w:r>
-        <w:rPr>
-          <w:szCs w:val="22"/>
-        </w:rPr>
-        <w:t>member</w:t>
-      </w:r>
-      <w:proofErr w:type="spellEnd"/>
-      <w:r>
-        <w:rPr>
-          <w:szCs w:val="22"/>
-        </w:rPr>
-        <w:t xml:space="preserve"> </w:t>
-      </w:r>
-      <w:proofErr w:type="spellStart"/>
-      <w:r>
-        <w:rPr>
-          <w:szCs w:val="22"/>
-        </w:rPr>
-        <w:t>of</w:t>
-      </w:r>
-      <w:proofErr w:type="spellEnd"/>
-      <w:r>
-        <w:rPr>
-          <w:szCs w:val="22"/>
-        </w:rPr>
-        <w:t xml:space="preserve"> </w:t>
-      </w:r>
-      <w:proofErr w:type="spellStart"/>
-      <w:r>
-        <w:rPr>
-          <w:szCs w:val="22"/>
-        </w:rPr>
-        <w:t>the</w:t>
-      </w:r>
-      <w:proofErr w:type="spellEnd"/>
-      <w:r>
-        <w:rPr>
-          <w:szCs w:val="22"/>
-        </w:rPr>
-        <w:t xml:space="preserve"> </w:t>
-      </w:r>
-      <w:proofErr w:type="spellStart"/>
-      <w:r>
-        <w:rPr>
-          <w:szCs w:val="22"/>
-        </w:rPr>
-        <w:t>family</w:t>
-      </w:r>
-      <w:proofErr w:type="spellEnd"/>
-      <w:r>
-        <w:rPr>
-          <w:szCs w:val="22"/>
-        </w:rPr>
-        <w:t xml:space="preserve"> </w:t>
-      </w:r>
-      <w:proofErr w:type="spellStart"/>
-      <w:r>
-        <w:rPr>
-          <w:szCs w:val="22"/>
+          <w:lang w:val="en-US"/>
+        </w:rPr>
+      </w:pPr>
+      <w:r>
+        <w:rPr>
+          <w:szCs w:val="22"/>
+          <w:lang w:val="en-US"/>
+        </w:rPr>
+        <w:t xml:space="preserve">The first member of the family </w:t>
+      </w:r>
+      <w:r>
+        <w:rPr>
+          <w:szCs w:val="22"/>
+          <w:lang w:val="en-US"/>
         </w:rPr>
         <w:t>was</w:t>
       </w:r>
-      <w:proofErr w:type="spellEnd"/>
-      <w:r>
-        <w:rPr>
-          <w:szCs w:val="22"/>
-        </w:rPr>
-        <w:t xml:space="preserve"> Medipix1 </w:t>
-      </w:r>
-      <w:proofErr w:type="spellStart"/>
-      <w:r>
-        <w:rPr>
-          <w:szCs w:val="22"/>
-        </w:rPr>
-        <w:t>chip</w:t>
-      </w:r>
-      <w:proofErr w:type="spellEnd"/>
-      <w:r>
-        <w:rPr>
-          <w:szCs w:val="22"/>
+      <w:r>
+        <w:rPr>
+          <w:szCs w:val="22"/>
+          <w:lang w:val="en-US"/>
+        </w:rPr>
+        <w:t xml:space="preserve"> Medipix1 chip</w:t>
+      </w:r>
+      <w:r>
+        <w:rPr>
+          <w:szCs w:val="22"/>
+          <w:lang w:val="en-US"/>
         </w:rPr>
         <w:t xml:space="preserve"> (1997</w:t>
       </w:r>
       <w:r>
         <w:rPr>
           <w:szCs w:val="22"/>
-        </w:rPr>
-        <w:t xml:space="preserve">), </w:t>
-      </w:r>
-      <w:proofErr w:type="spellStart"/>
-      <w:r>
-        <w:rPr>
-          <w:szCs w:val="22"/>
-        </w:rPr>
-        <w:t>which</w:t>
-      </w:r>
-      <w:proofErr w:type="spellEnd"/>
-      <w:r>
-        <w:rPr>
-          <w:szCs w:val="22"/>
-        </w:rPr>
-        <w:t xml:space="preserve"> </w:t>
-      </w:r>
-      <w:proofErr w:type="spellStart"/>
-      <w:r>
-        <w:rPr>
-          <w:szCs w:val="22"/>
-        </w:rPr>
-        <w:t>consists</w:t>
-      </w:r>
-      <w:proofErr w:type="spellEnd"/>
-      <w:r>
-        <w:rPr>
-          <w:szCs w:val="22"/>
-        </w:rPr>
-        <w:t xml:space="preserve"> </w:t>
-      </w:r>
-      <w:proofErr w:type="spellStart"/>
-      <w:r>
-        <w:rPr>
-          <w:szCs w:val="22"/>
-        </w:rPr>
-        <w:t>of</w:t>
-      </w:r>
-      <w:proofErr w:type="spellEnd"/>
-      <w:r>
-        <w:rPr>
-          <w:szCs w:val="22"/>
-        </w:rPr>
-        <w:t xml:space="preserve"> 64 x 64 </w:t>
-      </w:r>
-      <w:proofErr w:type="spellStart"/>
-      <w:r>
-        <w:rPr>
-          <w:szCs w:val="22"/>
-        </w:rPr>
-        <w:t>pixels</w:t>
-      </w:r>
-      <w:proofErr w:type="spellEnd"/>
-      <w:r>
-        <w:rPr>
-          <w:szCs w:val="22"/>
-        </w:rPr>
-        <w:t xml:space="preserve"> </w:t>
-      </w:r>
-      <w:proofErr w:type="spellStart"/>
-      <w:r>
-        <w:rPr>
-          <w:szCs w:val="22"/>
-        </w:rPr>
-        <w:t>a</w:t>
-      </w:r>
-      <w:r>
-        <w:rPr>
-          <w:szCs w:val="22"/>
-        </w:rPr>
-        <w:t>cting</w:t>
-      </w:r>
-      <w:proofErr w:type="spellEnd"/>
-      <w:r>
-        <w:rPr>
-          <w:szCs w:val="22"/>
-        </w:rPr>
-        <w:t xml:space="preserve"> </w:t>
-      </w:r>
-      <w:proofErr w:type="spellStart"/>
-      <w:r>
-        <w:rPr>
-          <w:szCs w:val="22"/>
-        </w:rPr>
-        <w:t>similarly</w:t>
-      </w:r>
-      <w:proofErr w:type="spellEnd"/>
-      <w:r>
-        <w:rPr>
-          <w:szCs w:val="22"/>
-        </w:rPr>
-        <w:t xml:space="preserve"> to </w:t>
-      </w:r>
-      <w:proofErr w:type="spellStart"/>
-      <w:r>
-        <w:rPr>
-          <w:szCs w:val="22"/>
+          <w:lang w:val="en-US"/>
+        </w:rPr>
+        <w:t>), which consists of 64 x 64 pixels a</w:t>
+      </w:r>
+      <w:r>
+        <w:rPr>
+          <w:szCs w:val="22"/>
+          <w:lang w:val="en-US"/>
+        </w:rPr>
+        <w:t xml:space="preserve">cting similarly to an electronic camera </w:t>
+      </w:r>
+      <w:r>
+        <w:rPr>
+          <w:szCs w:val="22"/>
+          <w:lang w:val="en-US"/>
+        </w:rPr>
+        <w:t>– counting the hits of elementary particles while the shutter is open. A few year</w:t>
+      </w:r>
+      <w:r>
+        <w:rPr>
+          <w:szCs w:val="22"/>
+          <w:lang w:val="en-US"/>
+        </w:rPr>
+        <w:t>s</w:t>
+      </w:r>
+      <w:r>
+        <w:rPr>
+          <w:szCs w:val="22"/>
+          <w:lang w:val="en-US"/>
+        </w:rPr>
+        <w:t xml:space="preserve"> later Medip</w:t>
+      </w:r>
+      <w:r>
+        <w:rPr>
+          <w:szCs w:val="22"/>
+          <w:lang w:val="en-US"/>
+        </w:rPr>
+        <w:t>i</w:t>
+      </w:r>
+      <w:r>
+        <w:rPr>
+          <w:szCs w:val="22"/>
+          <w:lang w:val="en-US"/>
+        </w:rPr>
+        <w:t xml:space="preserve">x2 chip </w:t>
+      </w:r>
+      <w:r>
+        <w:rPr>
+          <w:szCs w:val="22"/>
+          <w:lang w:val="en-US"/>
+        </w:rPr>
+        <w:t>was</w:t>
+      </w:r>
+      <w:r>
+        <w:rPr>
+          <w:szCs w:val="22"/>
+          <w:lang w:val="en-US"/>
+        </w:rPr>
+        <w:t xml:space="preserve"> developed </w:t>
+      </w:r>
+      <w:r>
+        <w:rPr>
+          <w:szCs w:val="22"/>
+          <w:lang w:val="en-US"/>
+        </w:rPr>
+        <w:t xml:space="preserve">and that lead to the first </w:t>
+      </w:r>
+      <w:proofErr w:type="spellStart"/>
+      <w:r>
+        <w:rPr>
+          <w:szCs w:val="22"/>
+          <w:lang w:val="en-US"/>
+        </w:rPr>
+        <w:t>Timep</w:t>
+      </w:r>
+      <w:r>
+        <w:rPr>
+          <w:szCs w:val="22"/>
+          <w:lang w:val="en-US"/>
+        </w:rPr>
+        <w:t>ix</w:t>
+      </w:r>
+      <w:proofErr w:type="spellEnd"/>
+      <w:r>
+        <w:rPr>
+          <w:szCs w:val="22"/>
+          <w:lang w:val="en-US"/>
+        </w:rPr>
+        <w:t xml:space="preserve"> chip (2006) being invented.</w:t>
+      </w:r>
+      <w:r>
+        <w:rPr>
+          <w:szCs w:val="22"/>
+          <w:lang w:val="en-US"/>
+        </w:rPr>
+        <w:t xml:space="preserve"> This was the first chip that</w:t>
+      </w:r>
+      <w:r>
+        <w:rPr>
+          <w:szCs w:val="22"/>
+          <w:lang w:val="en-US"/>
+        </w:rPr>
+        <w:t xml:space="preserve"> c</w:t>
+      </w:r>
+      <w:r>
+        <w:rPr>
+          <w:szCs w:val="22"/>
+          <w:lang w:val="en-US"/>
         </w:rPr>
         <w:t>an</w:t>
       </w:r>
-      <w:proofErr w:type="spellEnd"/>
-      <w:r>
-        <w:rPr>
-          <w:szCs w:val="22"/>
-        </w:rPr>
-        <w:t xml:space="preserve"> </w:t>
-      </w:r>
-      <w:proofErr w:type="spellStart"/>
-      <w:r>
-        <w:rPr>
-          <w:szCs w:val="22"/>
-        </w:rPr>
-        <w:t>electronic</w:t>
-      </w:r>
-      <w:proofErr w:type="spellEnd"/>
-      <w:r>
-        <w:rPr>
-          <w:szCs w:val="22"/>
-        </w:rPr>
-        <w:t xml:space="preserve"> </w:t>
-      </w:r>
-      <w:proofErr w:type="spellStart"/>
-      <w:r>
-        <w:rPr>
-          <w:szCs w:val="22"/>
-        </w:rPr>
-        <w:t>camera</w:t>
-      </w:r>
-      <w:proofErr w:type="spellEnd"/>
-      <w:r>
-        <w:rPr>
-          <w:szCs w:val="22"/>
-        </w:rPr>
-        <w:t xml:space="preserve"> </w:t>
-      </w:r>
-      <w:r>
-        <w:rPr>
-          <w:szCs w:val="22"/>
-        </w:rPr>
-        <w:t xml:space="preserve">– </w:t>
-      </w:r>
-      <w:proofErr w:type="spellStart"/>
-      <w:r>
-        <w:rPr>
-          <w:szCs w:val="22"/>
-        </w:rPr>
-        <w:t>counting</w:t>
-      </w:r>
-      <w:proofErr w:type="spellEnd"/>
-      <w:r>
-        <w:rPr>
-          <w:szCs w:val="22"/>
-        </w:rPr>
-        <w:t xml:space="preserve"> </w:t>
-      </w:r>
-      <w:proofErr w:type="spellStart"/>
-      <w:r>
-        <w:rPr>
-          <w:szCs w:val="22"/>
-        </w:rPr>
-        <w:t>the</w:t>
-      </w:r>
-      <w:proofErr w:type="spellEnd"/>
-      <w:r>
-        <w:rPr>
-          <w:szCs w:val="22"/>
-        </w:rPr>
-        <w:t xml:space="preserve"> </w:t>
-      </w:r>
-      <w:proofErr w:type="spellStart"/>
-      <w:r>
-        <w:rPr>
-          <w:szCs w:val="22"/>
-        </w:rPr>
-        <w:t>hits</w:t>
-      </w:r>
-      <w:proofErr w:type="spellEnd"/>
-      <w:r>
-        <w:rPr>
-          <w:szCs w:val="22"/>
-        </w:rPr>
-        <w:t xml:space="preserve"> </w:t>
-      </w:r>
-      <w:proofErr w:type="spellStart"/>
-      <w:r>
-        <w:rPr>
-          <w:szCs w:val="22"/>
-        </w:rPr>
-        <w:t>of</w:t>
-      </w:r>
-      <w:proofErr w:type="spellEnd"/>
-      <w:r>
-        <w:rPr>
-          <w:szCs w:val="22"/>
-        </w:rPr>
-        <w:t xml:space="preserve"> </w:t>
-      </w:r>
-      <w:proofErr w:type="spellStart"/>
-      <w:r>
-        <w:rPr>
-          <w:szCs w:val="22"/>
-        </w:rPr>
-        <w:t>elementary</w:t>
-      </w:r>
-      <w:proofErr w:type="spellEnd"/>
-      <w:r>
-        <w:rPr>
-          <w:szCs w:val="22"/>
-        </w:rPr>
-        <w:t xml:space="preserve"> </w:t>
-      </w:r>
-      <w:proofErr w:type="spellStart"/>
-      <w:r>
-        <w:rPr>
-          <w:szCs w:val="22"/>
-        </w:rPr>
-        <w:t>particles</w:t>
-      </w:r>
-      <w:proofErr w:type="spellEnd"/>
-      <w:r>
-        <w:rPr>
-          <w:szCs w:val="22"/>
-        </w:rPr>
-        <w:t xml:space="preserve"> </w:t>
-      </w:r>
-      <w:proofErr w:type="spellStart"/>
-      <w:r>
-        <w:rPr>
-          <w:szCs w:val="22"/>
-        </w:rPr>
-        <w:t>while</w:t>
-      </w:r>
-      <w:proofErr w:type="spellEnd"/>
-      <w:r>
-        <w:rPr>
-          <w:szCs w:val="22"/>
-        </w:rPr>
-        <w:t xml:space="preserve"> </w:t>
-      </w:r>
-      <w:proofErr w:type="spellStart"/>
-      <w:r>
-        <w:rPr>
-          <w:szCs w:val="22"/>
-        </w:rPr>
-        <w:t>the</w:t>
-      </w:r>
-      <w:proofErr w:type="spellEnd"/>
-      <w:r>
-        <w:rPr>
-          <w:szCs w:val="22"/>
-        </w:rPr>
-        <w:t xml:space="preserve"> </w:t>
-      </w:r>
-      <w:proofErr w:type="spellStart"/>
-      <w:r>
-        <w:rPr>
-          <w:szCs w:val="22"/>
-        </w:rPr>
-        <w:t>shutter</w:t>
-      </w:r>
-      <w:proofErr w:type="spellEnd"/>
-      <w:r>
-        <w:rPr>
-          <w:szCs w:val="22"/>
-        </w:rPr>
-        <w:t xml:space="preserve"> </w:t>
-      </w:r>
-      <w:proofErr w:type="spellStart"/>
-      <w:r>
-        <w:rPr>
-          <w:szCs w:val="22"/>
-        </w:rPr>
-        <w:t>is</w:t>
-      </w:r>
-      <w:proofErr w:type="spellEnd"/>
-      <w:r>
-        <w:rPr>
-          <w:szCs w:val="22"/>
-        </w:rPr>
-        <w:t xml:space="preserve"> open. A </w:t>
-      </w:r>
-      <w:proofErr w:type="spellStart"/>
-      <w:r>
-        <w:rPr>
-          <w:szCs w:val="22"/>
-        </w:rPr>
-        <w:t>few</w:t>
-      </w:r>
-      <w:proofErr w:type="spellEnd"/>
-      <w:r>
-        <w:rPr>
-          <w:szCs w:val="22"/>
-        </w:rPr>
-        <w:t xml:space="preserve"> </w:t>
-      </w:r>
-      <w:proofErr w:type="spellStart"/>
-      <w:r>
-        <w:rPr>
-          <w:szCs w:val="22"/>
-        </w:rPr>
-        <w:t>year</w:t>
-      </w:r>
-      <w:r>
-        <w:rPr>
-          <w:szCs w:val="22"/>
-        </w:rPr>
-        <w:t>s</w:t>
-      </w:r>
-      <w:proofErr w:type="spellEnd"/>
-      <w:r>
-        <w:rPr>
-          <w:szCs w:val="22"/>
-        </w:rPr>
-        <w:t xml:space="preserve"> </w:t>
-      </w:r>
-      <w:proofErr w:type="spellStart"/>
-      <w:r>
-        <w:rPr>
-          <w:szCs w:val="22"/>
-        </w:rPr>
-        <w:t>later</w:t>
-      </w:r>
-      <w:proofErr w:type="spellEnd"/>
-      <w:r>
-        <w:rPr>
-          <w:szCs w:val="22"/>
-        </w:rPr>
-        <w:t xml:space="preserve"> Medip</w:t>
-      </w:r>
-      <w:r>
-        <w:rPr>
-          <w:szCs w:val="22"/>
-        </w:rPr>
-        <w:t>i</w:t>
-      </w:r>
-      <w:r>
-        <w:rPr>
-          <w:szCs w:val="22"/>
-        </w:rPr>
-        <w:t xml:space="preserve">x2 </w:t>
-      </w:r>
-      <w:proofErr w:type="spellStart"/>
-      <w:r>
-        <w:rPr>
-          <w:szCs w:val="22"/>
-        </w:rPr>
-        <w:t>chip</w:t>
-      </w:r>
-      <w:proofErr w:type="spellEnd"/>
-      <w:r>
-        <w:rPr>
-          <w:szCs w:val="22"/>
-        </w:rPr>
-        <w:t xml:space="preserve"> </w:t>
-      </w:r>
-      <w:proofErr w:type="spellStart"/>
-      <w:r>
-        <w:rPr>
-          <w:szCs w:val="22"/>
-        </w:rPr>
-        <w:t>was</w:t>
-      </w:r>
-      <w:proofErr w:type="spellEnd"/>
-      <w:r>
-        <w:rPr>
-          <w:szCs w:val="22"/>
-        </w:rPr>
-        <w:t xml:space="preserve"> </w:t>
-      </w:r>
-      <w:proofErr w:type="spellStart"/>
-      <w:r>
-        <w:rPr>
-          <w:szCs w:val="22"/>
-        </w:rPr>
-        <w:t>developed</w:t>
-      </w:r>
-      <w:proofErr w:type="spellEnd"/>
-      <w:r>
-        <w:rPr>
-          <w:szCs w:val="22"/>
-        </w:rPr>
-        <w:t xml:space="preserve"> </w:t>
-      </w:r>
-      <w:r>
-        <w:rPr>
-          <w:szCs w:val="22"/>
-        </w:rPr>
-        <w:t xml:space="preserve">and </w:t>
-      </w:r>
-      <w:proofErr w:type="spellStart"/>
-      <w:r>
-        <w:rPr>
-          <w:szCs w:val="22"/>
-        </w:rPr>
-        <w:t>that</w:t>
-      </w:r>
-      <w:proofErr w:type="spellEnd"/>
-      <w:r>
-        <w:rPr>
-          <w:szCs w:val="22"/>
-        </w:rPr>
-        <w:t xml:space="preserve"> </w:t>
-      </w:r>
-      <w:proofErr w:type="spellStart"/>
-      <w:r>
-        <w:rPr>
-          <w:szCs w:val="22"/>
-        </w:rPr>
-        <w:t>lead</w:t>
-      </w:r>
-      <w:proofErr w:type="spellEnd"/>
-      <w:r>
-        <w:rPr>
-          <w:szCs w:val="22"/>
-        </w:rPr>
-        <w:t xml:space="preserve"> to </w:t>
-      </w:r>
-      <w:proofErr w:type="spellStart"/>
-      <w:r>
-        <w:rPr>
-          <w:szCs w:val="22"/>
-        </w:rPr>
-        <w:t>the</w:t>
-      </w:r>
-      <w:proofErr w:type="spellEnd"/>
-      <w:r>
-        <w:rPr>
-          <w:szCs w:val="22"/>
-        </w:rPr>
-        <w:t xml:space="preserve"> </w:t>
-      </w:r>
-      <w:proofErr w:type="spellStart"/>
-      <w:r>
-        <w:rPr>
-          <w:szCs w:val="22"/>
-        </w:rPr>
-        <w:t>first</w:t>
-      </w:r>
-      <w:proofErr w:type="spellEnd"/>
-      <w:r>
-        <w:rPr>
-          <w:szCs w:val="22"/>
-        </w:rPr>
-        <w:t xml:space="preserve"> </w:t>
-      </w:r>
-      <w:proofErr w:type="spellStart"/>
-      <w:r>
-        <w:rPr>
-          <w:szCs w:val="22"/>
-        </w:rPr>
-        <w:t>Timep</w:t>
-      </w:r>
-      <w:r>
-        <w:rPr>
-          <w:szCs w:val="22"/>
-        </w:rPr>
-        <w:t>ix</w:t>
-      </w:r>
-      <w:proofErr w:type="spellEnd"/>
-      <w:r>
-        <w:rPr>
-          <w:szCs w:val="22"/>
-        </w:rPr>
-        <w:t xml:space="preserve"> </w:t>
-      </w:r>
-      <w:proofErr w:type="spellStart"/>
-      <w:r>
-        <w:rPr>
-          <w:szCs w:val="22"/>
-        </w:rPr>
-        <w:t>chip</w:t>
-      </w:r>
-      <w:proofErr w:type="spellEnd"/>
-      <w:r>
-        <w:rPr>
-          <w:szCs w:val="22"/>
-        </w:rPr>
-        <w:t xml:space="preserve"> (2006) </w:t>
-      </w:r>
-      <w:proofErr w:type="spellStart"/>
-      <w:r>
-        <w:rPr>
-          <w:szCs w:val="22"/>
-        </w:rPr>
-        <w:t>being</w:t>
-      </w:r>
-      <w:proofErr w:type="spellEnd"/>
-      <w:r>
-        <w:rPr>
-          <w:szCs w:val="22"/>
-        </w:rPr>
-        <w:t xml:space="preserve"> </w:t>
-      </w:r>
-      <w:proofErr w:type="spellStart"/>
-      <w:r>
-        <w:rPr>
-          <w:szCs w:val="22"/>
-        </w:rPr>
-        <w:t>invented</w:t>
-      </w:r>
-      <w:proofErr w:type="spellEnd"/>
-      <w:r>
-        <w:rPr>
-          <w:szCs w:val="22"/>
-        </w:rPr>
-        <w:t>.</w:t>
-      </w:r>
-      <w:r>
-        <w:rPr>
-          <w:szCs w:val="22"/>
-        </w:rPr>
-        <w:t xml:space="preserve"> </w:t>
-      </w:r>
-      <w:proofErr w:type="spellStart"/>
-      <w:r>
-        <w:rPr>
-          <w:szCs w:val="22"/>
-        </w:rPr>
-        <w:t>This</w:t>
-      </w:r>
-      <w:proofErr w:type="spellEnd"/>
-      <w:r>
-        <w:rPr>
-          <w:szCs w:val="22"/>
-        </w:rPr>
-        <w:t xml:space="preserve"> </w:t>
-      </w:r>
-      <w:proofErr w:type="spellStart"/>
-      <w:r>
-        <w:rPr>
-          <w:szCs w:val="22"/>
-        </w:rPr>
-        <w:t>was</w:t>
-      </w:r>
-      <w:proofErr w:type="spellEnd"/>
-      <w:r>
-        <w:rPr>
-          <w:szCs w:val="22"/>
-        </w:rPr>
-        <w:t xml:space="preserve"> </w:t>
-      </w:r>
-      <w:proofErr w:type="spellStart"/>
-      <w:r>
-        <w:rPr>
-          <w:szCs w:val="22"/>
-        </w:rPr>
-        <w:t>the</w:t>
-      </w:r>
-      <w:proofErr w:type="spellEnd"/>
-      <w:r>
-        <w:rPr>
-          <w:szCs w:val="22"/>
-        </w:rPr>
-        <w:t xml:space="preserve"> </w:t>
-      </w:r>
-      <w:proofErr w:type="spellStart"/>
-      <w:r>
-        <w:rPr>
-          <w:szCs w:val="22"/>
-        </w:rPr>
-        <w:t>first</w:t>
-      </w:r>
-      <w:proofErr w:type="spellEnd"/>
-      <w:r>
-        <w:rPr>
-          <w:szCs w:val="22"/>
-        </w:rPr>
-        <w:t xml:space="preserve"> </w:t>
-      </w:r>
-      <w:proofErr w:type="spellStart"/>
-      <w:r>
-        <w:rPr>
-          <w:szCs w:val="22"/>
-        </w:rPr>
-        <w:t>chip</w:t>
-      </w:r>
-      <w:proofErr w:type="spellEnd"/>
-      <w:r>
-        <w:rPr>
-          <w:szCs w:val="22"/>
-        </w:rPr>
-        <w:t xml:space="preserve"> </w:t>
-      </w:r>
-      <w:proofErr w:type="spellStart"/>
-      <w:r>
-        <w:rPr>
-          <w:szCs w:val="22"/>
-        </w:rPr>
-        <w:t>that</w:t>
-      </w:r>
-      <w:proofErr w:type="spellEnd"/>
-      <w:r>
-        <w:rPr>
-          <w:szCs w:val="22"/>
-        </w:rPr>
-        <w:t xml:space="preserve"> </w:t>
-      </w:r>
-      <w:proofErr w:type="spellStart"/>
-      <w:r>
-        <w:rPr>
-          <w:szCs w:val="22"/>
-        </w:rPr>
-        <w:t>c</w:t>
-      </w:r>
-      <w:r>
-        <w:rPr>
-          <w:szCs w:val="22"/>
-        </w:rPr>
-        <w:t>an</w:t>
-      </w:r>
-      <w:proofErr w:type="spellEnd"/>
-      <w:r>
-        <w:rPr>
-          <w:szCs w:val="22"/>
-        </w:rPr>
-        <w:t xml:space="preserve"> </w:t>
-      </w:r>
-      <w:proofErr w:type="spellStart"/>
-      <w:r>
-        <w:rPr>
-          <w:szCs w:val="22"/>
-        </w:rPr>
-        <w:t>be</w:t>
-      </w:r>
-      <w:proofErr w:type="spellEnd"/>
-      <w:r>
-        <w:rPr>
-          <w:szCs w:val="22"/>
-        </w:rPr>
-        <w:t xml:space="preserve"> </w:t>
-      </w:r>
-      <w:proofErr w:type="spellStart"/>
-      <w:r>
-        <w:rPr>
-          <w:szCs w:val="22"/>
-        </w:rPr>
-        <w:t>programmed</w:t>
-      </w:r>
-      <w:proofErr w:type="spellEnd"/>
-      <w:r>
-        <w:rPr>
-          <w:szCs w:val="22"/>
-        </w:rPr>
-        <w:t xml:space="preserve"> to </w:t>
-      </w:r>
-      <w:proofErr w:type="spellStart"/>
-      <w:r>
-        <w:rPr>
-          <w:szCs w:val="22"/>
-        </w:rPr>
-        <w:t>record</w:t>
-      </w:r>
-      <w:proofErr w:type="spellEnd"/>
-      <w:r>
-        <w:rPr>
-          <w:szCs w:val="22"/>
-        </w:rPr>
-        <w:t xml:space="preserve"> </w:t>
-      </w:r>
-      <w:proofErr w:type="spellStart"/>
-      <w:r>
-        <w:rPr>
-          <w:szCs w:val="22"/>
-        </w:rPr>
-        <w:t>one</w:t>
-      </w:r>
-      <w:proofErr w:type="spellEnd"/>
-      <w:r>
-        <w:rPr>
-          <w:szCs w:val="22"/>
-        </w:rPr>
-        <w:t xml:space="preserve"> </w:t>
-      </w:r>
-      <w:proofErr w:type="spellStart"/>
-      <w:r>
-        <w:rPr>
-          <w:szCs w:val="22"/>
-        </w:rPr>
-        <w:t>of</w:t>
-      </w:r>
-      <w:proofErr w:type="spellEnd"/>
-      <w:r>
-        <w:rPr>
-          <w:szCs w:val="22"/>
-        </w:rPr>
-        <w:t xml:space="preserve"> </w:t>
-      </w:r>
-      <w:proofErr w:type="spellStart"/>
-      <w:r>
-        <w:rPr>
-          <w:szCs w:val="22"/>
-        </w:rPr>
-        <w:t>the</w:t>
-      </w:r>
-      <w:proofErr w:type="spellEnd"/>
-      <w:r>
-        <w:rPr>
-          <w:szCs w:val="22"/>
-        </w:rPr>
-        <w:t xml:space="preserve"> </w:t>
-      </w:r>
-      <w:proofErr w:type="spellStart"/>
-      <w:r>
-        <w:rPr>
-          <w:szCs w:val="22"/>
-        </w:rPr>
-        <w:t>following</w:t>
-      </w:r>
-      <w:proofErr w:type="spellEnd"/>
-      <w:r>
-        <w:rPr>
-          <w:szCs w:val="22"/>
-        </w:rPr>
-        <w:t xml:space="preserve"> </w:t>
-      </w:r>
-      <w:proofErr w:type="spellStart"/>
-      <w:r>
-        <w:rPr>
-          <w:szCs w:val="22"/>
-        </w:rPr>
-        <w:t>properties</w:t>
-      </w:r>
-      <w:proofErr w:type="spellEnd"/>
-      <w:r>
-        <w:rPr>
-          <w:szCs w:val="22"/>
-        </w:rPr>
-        <w:t>:</w:t>
+      <w:r>
+        <w:rPr>
+          <w:szCs w:val="22"/>
+          <w:lang w:val="en-US"/>
+        </w:rPr>
+        <w:t xml:space="preserve"> be programmed to record </w:t>
+      </w:r>
+      <w:r>
+        <w:rPr>
+          <w:szCs w:val="22"/>
+          <w:lang w:val="en-US"/>
+        </w:rPr>
+        <w:t>one of the following properties:</w:t>
       </w:r>
     </w:p>
     <w:p>
@@ -13616,13 +12050,14 @@
         <w:jc w:val="both"/>
         <w:rPr>
           <w:szCs w:val="22"/>
-        </w:rPr>
-      </w:pPr>
-      <w:proofErr w:type="spellStart"/>
+          <w:lang w:val="en-US"/>
+        </w:rPr>
+      </w:pPr>
       <w:r>
         <w:rPr>
           <w:b/>
           <w:szCs w:val="22"/>
+          <w:lang w:val="en-US"/>
         </w:rPr>
         <w:t>P</w:t>
       </w:r>
@@ -13630,51 +12065,30 @@
         <w:rPr>
           <w:b/>
           <w:szCs w:val="22"/>
-        </w:rPr>
-        <w:t>article</w:t>
-      </w:r>
-      <w:proofErr w:type="spellEnd"/>
-      <w:r>
-        <w:rPr>
-          <w:b/>
-          <w:szCs w:val="22"/>
-        </w:rPr>
-        <w:t xml:space="preserve"> hit </w:t>
-      </w:r>
-      <w:proofErr w:type="spellStart"/>
-      <w:r>
-        <w:rPr>
-          <w:b/>
-          <w:szCs w:val="22"/>
-        </w:rPr>
-        <w:t>count</w:t>
-      </w:r>
-      <w:proofErr w:type="spellEnd"/>
-      <w:r>
-        <w:rPr>
-          <w:szCs w:val="22"/>
+          <w:lang w:val="en-US"/>
+        </w:rPr>
+        <w:t>article hit count</w:t>
+      </w:r>
+      <w:r>
+        <w:rPr>
+          <w:szCs w:val="22"/>
+          <w:lang w:val="en-US"/>
         </w:rPr>
         <w:t xml:space="preserve"> (</w:t>
       </w:r>
-      <w:proofErr w:type="spellStart"/>
-      <w:r>
-        <w:rPr>
-          <w:szCs w:val="22"/>
+      <w:r>
+        <w:rPr>
+          <w:szCs w:val="22"/>
+          <w:lang w:val="en-US"/>
         </w:rPr>
         <w:t>simi</w:t>
       </w:r>
       <w:r>
         <w:rPr>
           <w:szCs w:val="22"/>
-        </w:rPr>
-        <w:t>lar</w:t>
-      </w:r>
-      <w:proofErr w:type="spellEnd"/>
-      <w:r>
-        <w:rPr>
-          <w:szCs w:val="22"/>
-        </w:rPr>
-        <w:t xml:space="preserve"> to Medipix1)</w:t>
+          <w:lang w:val="en-US"/>
+        </w:rPr>
+        <w:t>lar to Medipix1)</w:t>
       </w:r>
     </w:p>
     <w:p>
@@ -13688,13 +12102,14 @@
         <w:jc w:val="both"/>
         <w:rPr>
           <w:szCs w:val="22"/>
-        </w:rPr>
-      </w:pPr>
-      <w:proofErr w:type="spellStart"/>
+          <w:lang w:val="en-US"/>
+        </w:rPr>
+      </w:pPr>
       <w:r>
         <w:rPr>
           <w:b/>
           <w:szCs w:val="22"/>
+          <w:lang w:val="en-US"/>
         </w:rPr>
         <w:t>T</w:t>
       </w:r>
@@ -13702,543 +12117,111 @@
         <w:rPr>
           <w:b/>
           <w:szCs w:val="22"/>
-        </w:rPr>
-        <w:t>ime</w:t>
-      </w:r>
-      <w:proofErr w:type="spellEnd"/>
+          <w:lang w:val="en-US"/>
+        </w:rPr>
+        <w:t xml:space="preserve">ime over </w:t>
+      </w:r>
       <w:r>
         <w:rPr>
           <w:b/>
           <w:szCs w:val="22"/>
-        </w:rPr>
-        <w:t xml:space="preserve"> </w:t>
-      </w:r>
-      <w:proofErr w:type="spellStart"/>
+          <w:lang w:val="en-US"/>
+        </w:rPr>
+        <w:t xml:space="preserve">the </w:t>
+      </w:r>
       <w:r>
         <w:rPr>
           <w:b/>
           <w:szCs w:val="22"/>
-        </w:rPr>
-        <w:t>over</w:t>
-      </w:r>
-      <w:proofErr w:type="spellEnd"/>
+          <w:lang w:val="en-US"/>
+        </w:rPr>
+        <w:t>threshold</w:t>
+      </w:r>
       <w:r>
         <w:rPr>
           <w:b/>
           <w:szCs w:val="22"/>
-        </w:rPr>
-        <w:t xml:space="preserve"> </w:t>
-      </w:r>
-      <w:proofErr w:type="spellStart"/>
-      <w:r>
-        <w:rPr>
-          <w:b/>
-          <w:szCs w:val="22"/>
+          <w:lang w:val="en-US"/>
+        </w:rPr>
+        <w:t xml:space="preserve"> </w:t>
+      </w:r>
+      <w:r>
+        <w:rPr>
+          <w:szCs w:val="22"/>
+          <w:lang w:val="en-US"/>
+        </w:rPr>
+        <w:t xml:space="preserve">– </w:t>
+      </w:r>
+      <w:r>
+        <w:rPr>
+          <w:szCs w:val="22"/>
+          <w:lang w:val="en-US"/>
+        </w:rPr>
+        <w:t xml:space="preserve">Each pixel is assigned an energy threshold level. </w:t>
+      </w:r>
+      <w:r>
+        <w:rPr>
+          <w:szCs w:val="22"/>
+          <w:lang w:val="en-US"/>
+        </w:rPr>
+        <w:t>When</w:t>
+      </w:r>
+      <w:r>
+        <w:rPr>
+          <w:szCs w:val="22"/>
+          <w:lang w:val="en-US"/>
+        </w:rPr>
+        <w:t xml:space="preserve"> a charged particle approaches the pixel, </w:t>
+      </w:r>
+      <w:r>
+        <w:rPr>
+          <w:szCs w:val="22"/>
+          <w:lang w:val="en-US"/>
+        </w:rPr>
+        <w:t>the energy captured by the pixel rises. T</w:t>
+      </w:r>
+      <w:r>
+        <w:rPr>
+          <w:szCs w:val="22"/>
+          <w:lang w:val="en-US"/>
+        </w:rPr>
+        <w:t xml:space="preserve">he time interval when the energy remains above the </w:t>
+      </w:r>
+      <w:proofErr w:type="spellStart"/>
+      <w:r>
+        <w:rPr>
+          <w:szCs w:val="22"/>
+          <w:lang w:val="en-US"/>
         </w:rPr>
         <w:t>the</w:t>
       </w:r>
       <w:proofErr w:type="spellEnd"/>
       <w:r>
         <w:rPr>
-          <w:b/>
-          <w:szCs w:val="22"/>
-        </w:rPr>
-        <w:t xml:space="preserve"> </w:t>
-      </w:r>
-      <w:proofErr w:type="spellStart"/>
-      <w:r>
-        <w:rPr>
-          <w:b/>
-          <w:szCs w:val="22"/>
-        </w:rPr>
-        <w:t>threshold</w:t>
-      </w:r>
-      <w:proofErr w:type="spellEnd"/>
-      <w:r>
-        <w:rPr>
-          <w:b/>
-          <w:szCs w:val="22"/>
-        </w:rPr>
-        <w:t xml:space="preserve"> </w:t>
-      </w:r>
-      <w:r>
-        <w:rPr>
-          <w:szCs w:val="22"/>
-        </w:rPr>
-        <w:t xml:space="preserve">– </w:t>
-      </w:r>
-      <w:proofErr w:type="spellStart"/>
-      <w:r>
-        <w:rPr>
-          <w:szCs w:val="22"/>
-        </w:rPr>
-        <w:t>Each</w:t>
-      </w:r>
-      <w:proofErr w:type="spellEnd"/>
-      <w:r>
-        <w:rPr>
-          <w:szCs w:val="22"/>
-        </w:rPr>
-        <w:t xml:space="preserve"> pixel </w:t>
-      </w:r>
-      <w:proofErr w:type="spellStart"/>
-      <w:r>
-        <w:rPr>
-          <w:szCs w:val="22"/>
-        </w:rPr>
-        <w:t>is</w:t>
-      </w:r>
-      <w:proofErr w:type="spellEnd"/>
-      <w:r>
-        <w:rPr>
-          <w:szCs w:val="22"/>
-        </w:rPr>
-        <w:t xml:space="preserve"> </w:t>
-      </w:r>
-      <w:proofErr w:type="spellStart"/>
-      <w:r>
-        <w:rPr>
-          <w:szCs w:val="22"/>
-        </w:rPr>
-        <w:t>assigned</w:t>
-      </w:r>
-      <w:proofErr w:type="spellEnd"/>
-      <w:r>
-        <w:rPr>
-          <w:szCs w:val="22"/>
-        </w:rPr>
-        <w:t xml:space="preserve"> </w:t>
-      </w:r>
-      <w:proofErr w:type="spellStart"/>
-      <w:r>
-        <w:rPr>
-          <w:szCs w:val="22"/>
-        </w:rPr>
-        <w:t>an</w:t>
-      </w:r>
-      <w:proofErr w:type="spellEnd"/>
-      <w:r>
-        <w:rPr>
-          <w:szCs w:val="22"/>
-        </w:rPr>
-        <w:t xml:space="preserve"> </w:t>
-      </w:r>
-      <w:proofErr w:type="spellStart"/>
-      <w:r>
-        <w:rPr>
-          <w:szCs w:val="22"/>
-        </w:rPr>
-        <w:t>energy</w:t>
-      </w:r>
-      <w:proofErr w:type="spellEnd"/>
-      <w:r>
-        <w:rPr>
-          <w:szCs w:val="22"/>
-        </w:rPr>
-        <w:t xml:space="preserve"> </w:t>
-      </w:r>
-      <w:proofErr w:type="spellStart"/>
-      <w:r>
-        <w:rPr>
-          <w:szCs w:val="22"/>
-        </w:rPr>
-        <w:t>threshold</w:t>
-      </w:r>
-      <w:proofErr w:type="spellEnd"/>
-      <w:r>
-        <w:rPr>
-          <w:szCs w:val="22"/>
-        </w:rPr>
-        <w:t xml:space="preserve"> </w:t>
-      </w:r>
-      <w:proofErr w:type="spellStart"/>
-      <w:r>
-        <w:rPr>
-          <w:szCs w:val="22"/>
-        </w:rPr>
-        <w:t>level</w:t>
-      </w:r>
-      <w:proofErr w:type="spellEnd"/>
-      <w:r>
-        <w:rPr>
-          <w:szCs w:val="22"/>
-        </w:rPr>
-        <w:t xml:space="preserve">. </w:t>
-      </w:r>
-      <w:proofErr w:type="spellStart"/>
-      <w:r>
-        <w:rPr>
-          <w:szCs w:val="22"/>
-        </w:rPr>
-        <w:t>When</w:t>
-      </w:r>
-      <w:proofErr w:type="spellEnd"/>
-      <w:r>
-        <w:rPr>
-          <w:szCs w:val="22"/>
-        </w:rPr>
-        <w:t xml:space="preserve"> a </w:t>
-      </w:r>
-      <w:proofErr w:type="spellStart"/>
-      <w:r>
-        <w:rPr>
-          <w:szCs w:val="22"/>
-        </w:rPr>
-        <w:t>charged</w:t>
-      </w:r>
-      <w:proofErr w:type="spellEnd"/>
-      <w:r>
-        <w:rPr>
-          <w:szCs w:val="22"/>
-        </w:rPr>
-        <w:t xml:space="preserve"> </w:t>
-      </w:r>
-      <w:proofErr w:type="spellStart"/>
-      <w:r>
-        <w:rPr>
-          <w:szCs w:val="22"/>
-        </w:rPr>
-        <w:t>particle</w:t>
-      </w:r>
-      <w:proofErr w:type="spellEnd"/>
-      <w:r>
-        <w:rPr>
-          <w:szCs w:val="22"/>
-        </w:rPr>
-        <w:t xml:space="preserve"> </w:t>
-      </w:r>
-      <w:proofErr w:type="spellStart"/>
-      <w:r>
-        <w:rPr>
-          <w:szCs w:val="22"/>
-        </w:rPr>
-        <w:t>approaches</w:t>
-      </w:r>
-      <w:proofErr w:type="spellEnd"/>
-      <w:r>
-        <w:rPr>
-          <w:szCs w:val="22"/>
-        </w:rPr>
-        <w:t xml:space="preserve"> </w:t>
-      </w:r>
-      <w:proofErr w:type="spellStart"/>
-      <w:r>
-        <w:rPr>
-          <w:szCs w:val="22"/>
-        </w:rPr>
-        <w:t>the</w:t>
-      </w:r>
-      <w:proofErr w:type="spellEnd"/>
-      <w:r>
-        <w:rPr>
-          <w:szCs w:val="22"/>
-        </w:rPr>
-        <w:t xml:space="preserve"> pixel, </w:t>
-      </w:r>
-      <w:proofErr w:type="spellStart"/>
-      <w:r>
-        <w:rPr>
-          <w:szCs w:val="22"/>
-        </w:rPr>
-        <w:t>the</w:t>
-      </w:r>
-      <w:proofErr w:type="spellEnd"/>
-      <w:r>
-        <w:rPr>
-          <w:szCs w:val="22"/>
-        </w:rPr>
-        <w:t xml:space="preserve"> </w:t>
-      </w:r>
-      <w:proofErr w:type="spellStart"/>
-      <w:r>
-        <w:rPr>
-          <w:szCs w:val="22"/>
-        </w:rPr>
-        <w:t>energy</w:t>
-      </w:r>
-      <w:proofErr w:type="spellEnd"/>
-      <w:r>
-        <w:rPr>
-          <w:szCs w:val="22"/>
-        </w:rPr>
-        <w:t xml:space="preserve"> </w:t>
-      </w:r>
-      <w:proofErr w:type="spellStart"/>
-      <w:r>
-        <w:rPr>
-          <w:szCs w:val="22"/>
-        </w:rPr>
-        <w:t>captured</w:t>
-      </w:r>
-      <w:proofErr w:type="spellEnd"/>
-      <w:r>
-        <w:rPr>
-          <w:szCs w:val="22"/>
-        </w:rPr>
-        <w:t xml:space="preserve"> by </w:t>
-      </w:r>
-      <w:proofErr w:type="spellStart"/>
-      <w:r>
-        <w:rPr>
-          <w:szCs w:val="22"/>
-        </w:rPr>
-        <w:t>the</w:t>
-      </w:r>
-      <w:proofErr w:type="spellEnd"/>
-      <w:r>
-        <w:rPr>
-          <w:szCs w:val="22"/>
-        </w:rPr>
-        <w:t xml:space="preserve"> pixel </w:t>
-      </w:r>
-      <w:proofErr w:type="spellStart"/>
-      <w:r>
-        <w:rPr>
-          <w:szCs w:val="22"/>
-        </w:rPr>
-        <w:t>rises</w:t>
-      </w:r>
-      <w:proofErr w:type="spellEnd"/>
-      <w:r>
-        <w:rPr>
-          <w:szCs w:val="22"/>
-        </w:rPr>
-        <w:t xml:space="preserve">. </w:t>
-      </w:r>
-      <w:proofErr w:type="spellStart"/>
-      <w:r>
-        <w:rPr>
-          <w:szCs w:val="22"/>
-        </w:rPr>
-        <w:t>T</w:t>
-      </w:r>
-      <w:r>
-        <w:rPr>
-          <w:szCs w:val="22"/>
-        </w:rPr>
-        <w:t>he</w:t>
-      </w:r>
-      <w:proofErr w:type="spellEnd"/>
-      <w:r>
-        <w:rPr>
-          <w:szCs w:val="22"/>
-        </w:rPr>
-        <w:t xml:space="preserve"> </w:t>
-      </w:r>
-      <w:proofErr w:type="spellStart"/>
-      <w:r>
-        <w:rPr>
-          <w:szCs w:val="22"/>
-        </w:rPr>
-        <w:t>time</w:t>
-      </w:r>
-      <w:proofErr w:type="spellEnd"/>
-      <w:r>
-        <w:rPr>
-          <w:szCs w:val="22"/>
-        </w:rPr>
-        <w:t xml:space="preserve"> interval </w:t>
-      </w:r>
-      <w:proofErr w:type="spellStart"/>
-      <w:r>
-        <w:rPr>
-          <w:szCs w:val="22"/>
-        </w:rPr>
-        <w:t>when</w:t>
-      </w:r>
-      <w:proofErr w:type="spellEnd"/>
-      <w:r>
-        <w:rPr>
-          <w:szCs w:val="22"/>
-        </w:rPr>
-        <w:t xml:space="preserve"> </w:t>
-      </w:r>
-      <w:proofErr w:type="spellStart"/>
-      <w:r>
-        <w:rPr>
-          <w:szCs w:val="22"/>
-        </w:rPr>
-        <w:t>the</w:t>
-      </w:r>
-      <w:proofErr w:type="spellEnd"/>
-      <w:r>
-        <w:rPr>
-          <w:szCs w:val="22"/>
-        </w:rPr>
-        <w:t xml:space="preserve"> </w:t>
-      </w:r>
-      <w:proofErr w:type="spellStart"/>
-      <w:r>
-        <w:rPr>
-          <w:szCs w:val="22"/>
-        </w:rPr>
-        <w:t>energy</w:t>
-      </w:r>
-      <w:proofErr w:type="spellEnd"/>
-      <w:r>
-        <w:rPr>
-          <w:szCs w:val="22"/>
-        </w:rPr>
-        <w:t xml:space="preserve"> </w:t>
-      </w:r>
-      <w:proofErr w:type="spellStart"/>
-      <w:r>
-        <w:rPr>
-          <w:szCs w:val="22"/>
-        </w:rPr>
-        <w:t>remains</w:t>
-      </w:r>
-      <w:proofErr w:type="spellEnd"/>
-      <w:r>
-        <w:rPr>
-          <w:szCs w:val="22"/>
-        </w:rPr>
-        <w:t xml:space="preserve"> </w:t>
-      </w:r>
-      <w:proofErr w:type="spellStart"/>
-      <w:r>
-        <w:rPr>
-          <w:szCs w:val="22"/>
-        </w:rPr>
-        <w:t>above</w:t>
-      </w:r>
-      <w:proofErr w:type="spellEnd"/>
-      <w:r>
-        <w:rPr>
-          <w:szCs w:val="22"/>
-        </w:rPr>
-        <w:t xml:space="preserve"> </w:t>
-      </w:r>
-      <w:proofErr w:type="spellStart"/>
-      <w:r>
-        <w:rPr>
-          <w:szCs w:val="22"/>
-        </w:rPr>
-        <w:t>the</w:t>
-      </w:r>
-      <w:proofErr w:type="spellEnd"/>
-      <w:r>
-        <w:rPr>
-          <w:szCs w:val="22"/>
-        </w:rPr>
-        <w:t xml:space="preserve"> </w:t>
-      </w:r>
-      <w:proofErr w:type="spellStart"/>
-      <w:r>
-        <w:rPr>
-          <w:szCs w:val="22"/>
-        </w:rPr>
-        <w:t>the</w:t>
-      </w:r>
-      <w:proofErr w:type="spellEnd"/>
-      <w:r>
-        <w:rPr>
-          <w:szCs w:val="22"/>
-        </w:rPr>
-        <w:t xml:space="preserve"> </w:t>
-      </w:r>
-      <w:proofErr w:type="spellStart"/>
-      <w:r>
-        <w:rPr>
-          <w:szCs w:val="22"/>
-        </w:rPr>
-        <w:t>threshold</w:t>
-      </w:r>
-      <w:proofErr w:type="spellEnd"/>
-      <w:r>
-        <w:rPr>
-          <w:szCs w:val="22"/>
-        </w:rPr>
-        <w:t xml:space="preserve"> </w:t>
-      </w:r>
-      <w:proofErr w:type="spellStart"/>
-      <w:r>
-        <w:rPr>
-          <w:szCs w:val="22"/>
-        </w:rPr>
-        <w:t>we</w:t>
-      </w:r>
-      <w:proofErr w:type="spellEnd"/>
-      <w:r>
-        <w:rPr>
-          <w:szCs w:val="22"/>
-        </w:rPr>
-        <w:t xml:space="preserve"> call </w:t>
-      </w:r>
-      <w:proofErr w:type="spellStart"/>
-      <w:r>
-        <w:rPr>
-          <w:szCs w:val="22"/>
-        </w:rPr>
-        <w:t>the</w:t>
-      </w:r>
-      <w:proofErr w:type="spellEnd"/>
-      <w:r>
-        <w:rPr>
-          <w:szCs w:val="22"/>
-        </w:rPr>
-        <w:t xml:space="preserve"> </w:t>
-      </w:r>
-      <w:proofErr w:type="spellStart"/>
+          <w:szCs w:val="22"/>
+          <w:lang w:val="en-US"/>
+        </w:rPr>
+        <w:t xml:space="preserve"> threshold</w:t>
+      </w:r>
+      <w:r>
+        <w:rPr>
+          <w:szCs w:val="22"/>
+          <w:lang w:val="en-US"/>
+        </w:rPr>
+        <w:t xml:space="preserve"> we call the </w:t>
+      </w:r>
       <w:r>
         <w:rPr>
           <w:rFonts w:ascii="Consolas" w:hAnsi="Consolas" w:cs="Consolas"/>
           <w:szCs w:val="22"/>
-        </w:rPr>
-        <w:t>time</w:t>
-      </w:r>
-      <w:proofErr w:type="spellEnd"/>
-      <w:r>
-        <w:rPr>
-          <w:rFonts w:ascii="Consolas" w:hAnsi="Consolas" w:cs="Consolas"/>
-          <w:szCs w:val="22"/>
-        </w:rPr>
-        <w:t xml:space="preserve"> </w:t>
-      </w:r>
-      <w:proofErr w:type="spellStart"/>
-      <w:r>
-        <w:rPr>
-          <w:rFonts w:ascii="Consolas" w:hAnsi="Consolas" w:cs="Consolas"/>
-          <w:szCs w:val="22"/>
-        </w:rPr>
-        <w:t>over</w:t>
-      </w:r>
-      <w:proofErr w:type="spellEnd"/>
-      <w:r>
-        <w:rPr>
-          <w:rFonts w:ascii="Consolas" w:hAnsi="Consolas" w:cs="Consolas"/>
-          <w:szCs w:val="22"/>
-        </w:rPr>
-        <w:t xml:space="preserve"> </w:t>
-      </w:r>
-      <w:proofErr w:type="spellStart"/>
-      <w:r>
-        <w:rPr>
-          <w:rFonts w:ascii="Consolas" w:hAnsi="Consolas" w:cs="Consolas"/>
-          <w:szCs w:val="22"/>
-        </w:rPr>
-        <w:t>the</w:t>
-      </w:r>
-      <w:proofErr w:type="spellEnd"/>
-      <w:r>
-        <w:rPr>
-          <w:rFonts w:ascii="Consolas" w:hAnsi="Consolas" w:cs="Consolas"/>
-          <w:szCs w:val="22"/>
-        </w:rPr>
-        <w:t xml:space="preserve"> </w:t>
-      </w:r>
-      <w:proofErr w:type="spellStart"/>
-      <w:r>
-        <w:rPr>
-          <w:rFonts w:ascii="Consolas" w:hAnsi="Consolas" w:cs="Consolas"/>
-          <w:szCs w:val="22"/>
-        </w:rPr>
-        <w:t>threshold</w:t>
-      </w:r>
-      <w:proofErr w:type="spellEnd"/>
-      <w:r>
-        <w:rPr>
-          <w:szCs w:val="22"/>
+          <w:lang w:val="en-US"/>
+        </w:rPr>
+        <w:t>time over the threshold</w:t>
+      </w:r>
+      <w:r>
+        <w:rPr>
+          <w:szCs w:val="22"/>
+          <w:lang w:val="en-US"/>
         </w:rPr>
         <w:t xml:space="preserve"> (</w:t>
       </w:r>
@@ -14246,6 +12229,7 @@
       <w:r>
         <w:rPr>
           <w:szCs w:val="22"/>
+          <w:lang w:val="en-US"/>
         </w:rPr>
         <w:t>ToT</w:t>
       </w:r>
@@ -14253,196 +12237,16 @@
       <w:r>
         <w:rPr>
           <w:szCs w:val="22"/>
+          <w:lang w:val="en-US"/>
         </w:rPr>
         <w:t>).</w:t>
       </w:r>
       <w:r>
         <w:rPr>
           <w:szCs w:val="22"/>
-        </w:rPr>
-        <w:t xml:space="preserve"> </w:t>
-      </w:r>
-      <w:proofErr w:type="spellStart"/>
-      <w:r>
-        <w:rPr>
-          <w:szCs w:val="22"/>
-        </w:rPr>
-        <w:t>This</w:t>
-      </w:r>
-      <w:proofErr w:type="spellEnd"/>
-      <w:r>
-        <w:rPr>
-          <w:szCs w:val="22"/>
-        </w:rPr>
-        <w:t xml:space="preserve"> </w:t>
-      </w:r>
-      <w:proofErr w:type="spellStart"/>
-      <w:r>
-        <w:rPr>
-          <w:szCs w:val="22"/>
-        </w:rPr>
-        <w:t>attribute</w:t>
-      </w:r>
-      <w:proofErr w:type="spellEnd"/>
-      <w:r>
-        <w:rPr>
-          <w:szCs w:val="22"/>
-        </w:rPr>
-        <w:t xml:space="preserve"> </w:t>
-      </w:r>
-      <w:proofErr w:type="spellStart"/>
-      <w:r>
-        <w:rPr>
-          <w:szCs w:val="22"/>
-        </w:rPr>
-        <w:t>is</w:t>
-      </w:r>
-      <w:proofErr w:type="spellEnd"/>
-      <w:r>
-        <w:rPr>
-          <w:szCs w:val="22"/>
-        </w:rPr>
-        <w:t xml:space="preserve"> </w:t>
-      </w:r>
-      <w:proofErr w:type="spellStart"/>
-      <w:r>
-        <w:rPr>
-          <w:szCs w:val="22"/>
-        </w:rPr>
-        <w:t>often</w:t>
-      </w:r>
-      <w:proofErr w:type="spellEnd"/>
-      <w:r>
-        <w:rPr>
-          <w:szCs w:val="22"/>
-        </w:rPr>
-        <w:t xml:space="preserve"> </w:t>
-      </w:r>
-      <w:proofErr w:type="spellStart"/>
-      <w:r>
-        <w:rPr>
-          <w:szCs w:val="22"/>
-        </w:rPr>
-        <w:t>measured</w:t>
-      </w:r>
-      <w:proofErr w:type="spellEnd"/>
-      <w:r>
-        <w:rPr>
-          <w:szCs w:val="22"/>
-        </w:rPr>
-        <w:t xml:space="preserve"> as </w:t>
-      </w:r>
-      <w:proofErr w:type="spellStart"/>
-      <w:r>
-        <w:rPr>
-          <w:szCs w:val="22"/>
-        </w:rPr>
-        <w:t>the</w:t>
-      </w:r>
-      <w:proofErr w:type="spellEnd"/>
-      <w:r>
-        <w:rPr>
-          <w:szCs w:val="22"/>
-        </w:rPr>
-        <w:t xml:space="preserve"> </w:t>
-      </w:r>
-      <w:proofErr w:type="spellStart"/>
-      <w:r>
-        <w:rPr>
-          <w:szCs w:val="22"/>
-        </w:rPr>
-        <w:t>number</w:t>
-      </w:r>
-      <w:proofErr w:type="spellEnd"/>
-      <w:r>
-        <w:rPr>
-          <w:szCs w:val="22"/>
-        </w:rPr>
-        <w:t xml:space="preserve"> </w:t>
-      </w:r>
-      <w:proofErr w:type="spellStart"/>
-      <w:r>
-        <w:rPr>
-          <w:szCs w:val="22"/>
-        </w:rPr>
-        <w:t>of</w:t>
-      </w:r>
-      <w:proofErr w:type="spellEnd"/>
-      <w:r>
-        <w:rPr>
-          <w:szCs w:val="22"/>
-        </w:rPr>
-        <w:t xml:space="preserve"> </w:t>
-      </w:r>
-      <w:proofErr w:type="spellStart"/>
-      <w:r>
-        <w:rPr>
-          <w:szCs w:val="22"/>
-        </w:rPr>
-        <w:t>ticks</w:t>
-      </w:r>
-      <w:proofErr w:type="spellEnd"/>
-      <w:r>
-        <w:rPr>
-          <w:szCs w:val="22"/>
-        </w:rPr>
-        <w:t xml:space="preserve"> </w:t>
-      </w:r>
-      <w:proofErr w:type="spellStart"/>
-      <w:r>
-        <w:rPr>
-          <w:szCs w:val="22"/>
-        </w:rPr>
-        <w:t>of</w:t>
-      </w:r>
-      <w:proofErr w:type="spellEnd"/>
-      <w:r>
-        <w:rPr>
-          <w:szCs w:val="22"/>
-        </w:rPr>
-        <w:t xml:space="preserve"> </w:t>
-      </w:r>
-      <w:proofErr w:type="spellStart"/>
-      <w:r>
-        <w:rPr>
-          <w:szCs w:val="22"/>
-        </w:rPr>
-        <w:t>the</w:t>
-      </w:r>
-      <w:proofErr w:type="spellEnd"/>
-      <w:r>
-        <w:rPr>
-          <w:szCs w:val="22"/>
-        </w:rPr>
-        <w:t xml:space="preserve"> </w:t>
-      </w:r>
-      <w:proofErr w:type="spellStart"/>
-      <w:r>
-        <w:rPr>
-          <w:szCs w:val="22"/>
-        </w:rPr>
-        <w:t>detector</w:t>
-      </w:r>
-      <w:proofErr w:type="spellEnd"/>
-      <w:r>
-        <w:rPr>
-          <w:szCs w:val="22"/>
-        </w:rPr>
-        <w:t xml:space="preserve"> </w:t>
-      </w:r>
-      <w:proofErr w:type="spellStart"/>
-      <w:r>
-        <w:rPr>
-          <w:szCs w:val="22"/>
-        </w:rPr>
-        <w:t>clock</w:t>
-      </w:r>
-      <w:proofErr w:type="spellEnd"/>
-      <w:r>
-        <w:rPr>
-          <w:szCs w:val="22"/>
-        </w:rPr>
-        <w:t>.</w:t>
+          <w:lang w:val="en-US"/>
+        </w:rPr>
+        <w:t xml:space="preserve"> This attribute is often measured as the number of ticks of the detector clock.</w:t>
       </w:r>
     </w:p>
     <w:p>
@@ -14462,170 +12266,56 @@
         <w:rPr>
           <w:b/>
           <w:szCs w:val="22"/>
-        </w:rPr>
-        <w:t xml:space="preserve"> </w:t>
-      </w:r>
-      <w:proofErr w:type="spellStart"/>
+          <w:lang w:val="en-US"/>
+        </w:rPr>
+        <w:t xml:space="preserve"> T</w:t>
+      </w:r>
       <w:r>
         <w:rPr>
           <w:b/>
           <w:szCs w:val="22"/>
-        </w:rPr>
-        <w:t>T</w:t>
+          <w:lang w:val="en-US"/>
+        </w:rPr>
+        <w:t>ime of</w:t>
       </w:r>
       <w:r>
         <w:rPr>
           <w:b/>
           <w:szCs w:val="22"/>
-        </w:rPr>
-        <w:t>ime</w:t>
-      </w:r>
-      <w:proofErr w:type="spellEnd"/>
+          <w:lang w:val="en-US"/>
+        </w:rPr>
+        <w:t xml:space="preserve"> the</w:t>
+      </w:r>
       <w:r>
         <w:rPr>
           <w:b/>
           <w:szCs w:val="22"/>
-        </w:rPr>
-        <w:t xml:space="preserve"> </w:t>
-      </w:r>
-      <w:proofErr w:type="spellStart"/>
+          <w:lang w:val="en-US"/>
+        </w:rPr>
+        <w:t xml:space="preserve"> arrival</w:t>
+      </w:r>
       <w:r>
         <w:rPr>
           <w:b/>
           <w:szCs w:val="22"/>
-        </w:rPr>
-        <w:t>of</w:t>
-      </w:r>
-      <w:proofErr w:type="spellEnd"/>
-      <w:r>
-        <w:rPr>
-          <w:b/>
-          <w:szCs w:val="22"/>
-        </w:rPr>
-        <w:t xml:space="preserve"> </w:t>
-      </w:r>
-      <w:proofErr w:type="spellStart"/>
-      <w:r>
-        <w:rPr>
-          <w:b/>
-          <w:szCs w:val="22"/>
-        </w:rPr>
-        <w:t>the</w:t>
-      </w:r>
-      <w:proofErr w:type="spellEnd"/>
-      <w:r>
-        <w:rPr>
-          <w:b/>
-          <w:szCs w:val="22"/>
-        </w:rPr>
-        <w:t xml:space="preserve"> </w:t>
-      </w:r>
-      <w:proofErr w:type="spellStart"/>
-      <w:r>
-        <w:rPr>
-          <w:b/>
-          <w:szCs w:val="22"/>
-        </w:rPr>
-        <w:t>arrival</w:t>
-      </w:r>
-      <w:proofErr w:type="spellEnd"/>
-      <w:r>
-        <w:rPr>
-          <w:b/>
-          <w:szCs w:val="22"/>
-        </w:rPr>
-        <w:t xml:space="preserve"> </w:t>
-      </w:r>
-      <w:r>
-        <w:rPr>
-          <w:szCs w:val="22"/>
+          <w:lang w:val="en-US"/>
+        </w:rPr>
+        <w:t xml:space="preserve"> </w:t>
+      </w:r>
+      <w:r>
+        <w:rPr>
+          <w:szCs w:val="22"/>
+          <w:lang w:val="en-US"/>
         </w:rPr>
         <w:t>–</w:t>
       </w:r>
       <w:r>
         <w:rPr>
           <w:szCs w:val="22"/>
-        </w:rPr>
-        <w:t xml:space="preserve"> </w:t>
-      </w:r>
-      <w:proofErr w:type="spellStart"/>
-      <w:r>
-        <w:rPr>
-          <w:szCs w:val="22"/>
-        </w:rPr>
-        <w:t>The</w:t>
-      </w:r>
-      <w:proofErr w:type="spellEnd"/>
-      <w:r>
-        <w:rPr>
-          <w:szCs w:val="22"/>
-        </w:rPr>
-        <w:t xml:space="preserve"> </w:t>
-      </w:r>
-      <w:proofErr w:type="spellStart"/>
-      <w:r>
-        <w:rPr>
-          <w:szCs w:val="22"/>
-        </w:rPr>
-        <w:t>absolute</w:t>
-      </w:r>
-      <w:proofErr w:type="spellEnd"/>
-      <w:r>
-        <w:rPr>
-          <w:szCs w:val="22"/>
-        </w:rPr>
-        <w:t xml:space="preserve"> </w:t>
-      </w:r>
-      <w:proofErr w:type="spellStart"/>
-      <w:r>
-        <w:rPr>
-          <w:szCs w:val="22"/>
-        </w:rPr>
-        <w:t>time</w:t>
-      </w:r>
-      <w:proofErr w:type="spellEnd"/>
-      <w:r>
-        <w:rPr>
-          <w:szCs w:val="22"/>
-        </w:rPr>
-        <w:t xml:space="preserve"> </w:t>
-      </w:r>
-      <w:proofErr w:type="spellStart"/>
-      <w:r>
-        <w:rPr>
-          <w:szCs w:val="22"/>
-        </w:rPr>
-        <w:t>since</w:t>
-      </w:r>
-      <w:proofErr w:type="spellEnd"/>
-      <w:r>
-        <w:rPr>
-          <w:szCs w:val="22"/>
-        </w:rPr>
-        <w:t xml:space="preserve"> </w:t>
-      </w:r>
-      <w:proofErr w:type="spellStart"/>
-      <w:r>
-        <w:rPr>
-          <w:szCs w:val="22"/>
-        </w:rPr>
-        <w:t>the</w:t>
-      </w:r>
-      <w:proofErr w:type="spellEnd"/>
-      <w:r>
-        <w:rPr>
-          <w:szCs w:val="22"/>
-        </w:rPr>
-        <w:t xml:space="preserve"> start </w:t>
-      </w:r>
-      <w:proofErr w:type="spellStart"/>
-      <w:r>
-        <w:rPr>
-          <w:szCs w:val="22"/>
-        </w:rPr>
-        <w:t>of</w:t>
-      </w:r>
-      <w:proofErr w:type="spellEnd"/>
+          <w:lang w:val="en-US"/>
+        </w:rPr>
+        <w:t xml:space="preserve"> The absolute time since the start of</w:t>
+      </w:r>
       <w:r>
         <w:rPr>
           <w:szCs w:val="22"/>
@@ -15215,7 +12905,7 @@
           <w:lang w:val="en-US"/>
         </w:rPr>
       </w:pPr>
-      <w:bookmarkStart w:id="3" w:name="_Toc70332797"/>
+      <w:bookmarkStart w:id="2" w:name="_Toc70332797"/>
       <w:r>
         <w:rPr>
           <w:lang w:val="en-US"/>
@@ -15228,7 +12918,7 @@
         </w:rPr>
         <w:t xml:space="preserve"> and calibration</w:t>
       </w:r>
-      <w:bookmarkEnd w:id="3"/>
+      <w:bookmarkEnd w:id="2"/>
     </w:p>
     <w:p>
       <w:pPr>
@@ -18428,14 +16118,14 @@
           <w:lang w:val="en-US"/>
         </w:rPr>
       </w:pPr>
-      <w:bookmarkStart w:id="4" w:name="_Toc70332798"/>
+      <w:bookmarkStart w:id="3" w:name="_Toc70332798"/>
       <w:r>
         <w:rPr>
           <w:lang w:val="en-US"/>
         </w:rPr>
         <w:t>Calculating the features</w:t>
       </w:r>
-      <w:bookmarkEnd w:id="4"/>
+      <w:bookmarkEnd w:id="3"/>
     </w:p>
     <w:p>
       <w:pPr>
@@ -20754,14 +18444,14 @@
           <w:lang w:val="en-US"/>
         </w:rPr>
       </w:pPr>
-      <w:bookmarkStart w:id="5" w:name="_Toc70332799"/>
+      <w:bookmarkStart w:id="4" w:name="_Toc70332799"/>
       <w:r>
         <w:rPr>
           <w:lang w:val="en-US"/>
         </w:rPr>
         <w:t>Cluster viewing</w:t>
       </w:r>
-      <w:bookmarkEnd w:id="5"/>
+      <w:bookmarkEnd w:id="4"/>
     </w:p>
     <w:p>
       <w:pPr>
@@ -22618,6 +20308,8 @@
           <w:lang w:val="en-US"/>
         </w:rPr>
       </w:pPr>
+      <w:bookmarkStart w:id="5" w:name="_GoBack"/>
+      <w:bookmarkEnd w:id="5"/>
       <w:r>
         <w:rPr>
           <w:rFonts w:eastAsia="Times New Roman"/>
@@ -26839,7 +24531,7 @@
             <w:noProof/>
             <w:lang w:val="sk-SK"/>
           </w:rPr>
-          <w:t>1</w:t>
+          <w:t>8</w:t>
         </w:r>
         <w:r>
           <w:fldChar w:fldCharType="end"/>
@@ -31277,7 +28969,7 @@
 </file>
 
 <file path=customXml/itemProps1.xml><?xml version="1.0" encoding="utf-8"?>
-<ds:datastoreItem xmlns:ds="http://schemas.openxmlformats.org/officeDocument/2006/customXml" ds:itemID="{BA4AF383-3442-4609-AE9B-21D7082A7ADF}">
+<ds:datastoreItem xmlns:ds="http://schemas.openxmlformats.org/officeDocument/2006/customXml" ds:itemID="{47775FC9-63AE-4A65-9143-0EBB9E291472}">
   <ds:schemaRefs>
     <ds:schemaRef ds:uri="http://schemas.openxmlformats.org/officeDocument/2006/bibliography"/>
   </ds:schemaRefs>

</xml_diff>